<commit_message>
Removed room app from main root and updated report
</commit_message>
<xml_diff>
--- a/doc/report.docx
+++ b/doc/report.docx
@@ -1,6 +1,6 @@
 
 <file path=word/document.xml><?xml version="1.0" encoding="utf-8"?>
-<w:document xmlns:wpc="http://schemas.microsoft.com/office/word/2010/wordprocessingCanvas" xmlns:mc="http://schemas.openxmlformats.org/markup-compatibility/2006" xmlns:o="urn:schemas-microsoft-com:office:office" xmlns:r="http://schemas.openxmlformats.org/officeDocument/2006/relationships" xmlns:m="http://schemas.openxmlformats.org/officeDocument/2006/math" xmlns:v="urn:schemas-microsoft-com:vml" xmlns:wp14="http://schemas.microsoft.com/office/word/2010/wordprocessingDrawing" xmlns:wp="http://schemas.openxmlformats.org/drawingml/2006/wordprocessingDrawing" xmlns:w10="urn:schemas-microsoft-com:office:word" xmlns:w="http://schemas.openxmlformats.org/wordprocessingml/2006/main" xmlns:w14="http://schemas.microsoft.com/office/word/2010/wordml" xmlns:w15="http://schemas.microsoft.com/office/word/2012/wordml" xmlns:wpg="http://schemas.microsoft.com/office/word/2010/wordprocessingGroup" xmlns:wpi="http://schemas.microsoft.com/office/word/2010/wordprocessingInk" xmlns:wne="http://schemas.microsoft.com/office/word/2006/wordml" xmlns:wps="http://schemas.microsoft.com/office/word/2010/wordprocessingShape" mc:Ignorable="w14 w15 wp14">
+<w:document xmlns:wpc="http://schemas.microsoft.com/office/word/2010/wordprocessingCanvas" xmlns:mc="http://schemas.openxmlformats.org/markup-compatibility/2006" xmlns:o="urn:schemas-microsoft-com:office:office" xmlns:r="http://schemas.openxmlformats.org/officeDocument/2006/relationships" xmlns:m="http://schemas.openxmlformats.org/officeDocument/2006/math" xmlns:v="urn:schemas-microsoft-com:vml" xmlns:wp14="http://schemas.microsoft.com/office/word/2010/wordprocessingDrawing" xmlns:wp="http://schemas.openxmlformats.org/drawingml/2006/wordprocessingDrawing" xmlns:w10="urn:schemas-microsoft-com:office:word" xmlns:w="http://schemas.openxmlformats.org/wordprocessingml/2006/main" xmlns:w14="http://schemas.microsoft.com/office/word/2010/wordml" xmlns:w15="http://schemas.microsoft.com/office/word/2012/wordml" xmlns:wpg="http://schemas.microsoft.com/office/word/2010/wordprocessingGroup" xmlns:wpi="http://schemas.microsoft.com/office/word/2010/wordprocessingInk" xmlns:wne="http://schemas.microsoft.com/office/word/2006/wordml" xmlns:wps="http://schemas.microsoft.com/office/word/2010/wordprocessingShape" xmlns:a="http://schemas.openxmlformats.org/drawingml/2006/main" xmlns:pic="http://schemas.openxmlformats.org/drawingml/2006/picture" xmlns:a14="http://schemas.microsoft.com/office/drawing/2010/main" mc:Ignorable="w14 w15 wp14">
   <w:body>
     <w:p xmlns:wp14="http://schemas.microsoft.com/office/word/2010/wordml" wp14:textId="648B6FBA">
       <w:bookmarkStart w:name="_GoBack" w:id="0"/>
@@ -269,7 +269,7 @@
         <w:t>– 0000971360</w:t>
       </w:r>
     </w:p>
-    <w:p xmlns:wp14="http://schemas.microsoft.com/office/word/2010/wordml" wp14:textId="19863ABC">
+    <w:p xmlns:wp14="http://schemas.microsoft.com/office/word/2010/wordml" wp14:textId="50A85253">
       <w:pPr>
         <w:pStyle w:val="Normal"/>
         <w:jc w:val="right"/>
@@ -278,20 +278,26 @@
         <w:rPr/>
         <w:t xml:space="preserve">Silvia </w:t>
       </w:r>
+      <w:proofErr w:type="spellStart"/>
       <w:r>
         <w:rPr/>
         <w:t>Furegato</w:t>
       </w:r>
+      <w:proofErr w:type="spellEnd"/>
       <w:r>
         <w:rPr/>
         <w:t xml:space="preserve"> </w:t>
       </w:r>
       <w:r>
         <w:rPr/>
-        <w:t>- ??????????</w:t>
-      </w:r>
-    </w:p>
-    <w:p xmlns:wp14="http://schemas.microsoft.com/office/word/2010/wordml" wp14:textId="44D6D7DE">
+        <w:t xml:space="preserve">- </w:t>
+      </w:r>
+      <w:r>
+        <w:rPr/>
+        <w:t>0000977475</w:t>
+      </w:r>
+    </w:p>
+    <w:p xmlns:wp14="http://schemas.microsoft.com/office/word/2010/wordml" wp14:textId="2298E5A8">
       <w:pPr>
         <w:pStyle w:val="Normal"/>
         <w:jc w:val="right"/>
@@ -302,7 +308,11 @@
       </w:r>
       <w:r>
         <w:rPr/>
-        <w:t>- ??????????</w:t>
+        <w:t xml:space="preserve">- </w:t>
+      </w:r>
+      <w:r>
+        <w:rPr/>
+        <w:t>0000971189</w:t>
       </w:r>
     </w:p>
     <w:p xmlns:wp14="http://schemas.microsoft.com/office/word/2010/wordml" wp14:textId="6A74C77E">
@@ -338,16 +348,16 @@
         <w:rPr>
           <w:b w:val="0"/>
           <w:bCs w:val="0"/>
-          <w:color w:val="7F7F7F" w:themeColor="text1" w:themeTint="80" w:themeShade="FF"/>
-          <w:sz w:val="32"/>
-          <w:szCs w:val="32"/>
-        </w:rPr>
-      </w:pPr>
-      <w:r>
-        <w:rPr>
-          <w:b w:val="0"/>
-          <w:bCs w:val="0"/>
-          <w:color w:val="7F7F7F" w:themeColor="text1" w:themeTint="80" w:themeShade="FF"/>
+          <w:color w:val="767171" w:themeColor="background2" w:themeTint="FF" w:themeShade="80"/>
+          <w:sz w:val="32"/>
+          <w:szCs w:val="32"/>
+        </w:rPr>
+      </w:pPr>
+      <w:r>
+        <w:rPr>
+          <w:b w:val="0"/>
+          <w:bCs w:val="0"/>
+          <w:color w:val="767171" w:themeColor="background2" w:themeTint="FF" w:themeShade="80"/>
           <w:sz w:val="32"/>
           <w:szCs w:val="32"/>
         </w:rPr>
@@ -357,7 +367,7 @@
         <w:rPr>
           <w:b w:val="0"/>
           <w:bCs w:val="0"/>
-          <w:color w:val="7F7F7F" w:themeColor="text1" w:themeTint="80" w:themeShade="FF"/>
+          <w:color w:val="767171" w:themeColor="background2" w:themeTint="FF" w:themeShade="80"/>
           <w:sz w:val="32"/>
           <w:szCs w:val="32"/>
         </w:rPr>
@@ -367,7 +377,7 @@
         <w:rPr>
           <w:b w:val="0"/>
           <w:bCs w:val="0"/>
-          <w:color w:val="7F7F7F" w:themeColor="text1" w:themeTint="80" w:themeShade="FF"/>
+          <w:color w:val="767171" w:themeColor="background2" w:themeTint="FF" w:themeShade="80"/>
           <w:sz w:val="32"/>
           <w:szCs w:val="32"/>
         </w:rPr>
@@ -377,7 +387,7 @@
         <w:rPr>
           <w:b w:val="0"/>
           <w:bCs w:val="0"/>
-          <w:color w:val="7F7F7F" w:themeColor="text1" w:themeTint="80" w:themeShade="FF"/>
+          <w:color w:val="767171" w:themeColor="background2" w:themeTint="FF" w:themeShade="80"/>
           <w:sz w:val="32"/>
           <w:szCs w:val="32"/>
         </w:rPr>
@@ -387,7 +397,7 @@
         <w:rPr>
           <w:b w:val="0"/>
           <w:bCs w:val="0"/>
-          <w:color w:val="7F7F7F" w:themeColor="text1" w:themeTint="80" w:themeShade="FF"/>
+          <w:color w:val="767171" w:themeColor="background2" w:themeTint="FF" w:themeShade="80"/>
           <w:sz w:val="32"/>
           <w:szCs w:val="32"/>
         </w:rPr>
@@ -397,7 +407,7 @@
         <w:rPr>
           <w:b w:val="0"/>
           <w:bCs w:val="0"/>
-          <w:color w:val="7F7F7F" w:themeColor="text1" w:themeTint="80" w:themeShade="FF"/>
+          <w:color w:val="767171" w:themeColor="background2" w:themeTint="FF" w:themeShade="80"/>
           <w:sz w:val="32"/>
           <w:szCs w:val="32"/>
         </w:rPr>
@@ -407,7 +417,7 @@
         <w:rPr>
           <w:b w:val="0"/>
           <w:bCs w:val="0"/>
-          <w:color w:val="7F7F7F" w:themeColor="text1" w:themeTint="80" w:themeShade="FF"/>
+          <w:color w:val="767171" w:themeColor="background2" w:themeTint="FF" w:themeShade="80"/>
           <w:sz w:val="32"/>
           <w:szCs w:val="32"/>
         </w:rPr>
@@ -417,7 +427,7 @@
         <w:rPr>
           <w:b w:val="0"/>
           <w:bCs w:val="0"/>
-          <w:color w:val="7F7F7F" w:themeColor="text1" w:themeTint="80" w:themeShade="FF"/>
+          <w:color w:val="767171" w:themeColor="background2" w:themeTint="FF" w:themeShade="80"/>
           <w:sz w:val="32"/>
           <w:szCs w:val="32"/>
         </w:rPr>
@@ -427,7 +437,7 @@
         <w:rPr>
           <w:b w:val="0"/>
           <w:bCs w:val="0"/>
-          <w:color w:val="7F7F7F" w:themeColor="text1" w:themeTint="80" w:themeShade="FF"/>
+          <w:color w:val="767171" w:themeColor="background2" w:themeTint="FF" w:themeShade="80"/>
           <w:sz w:val="32"/>
           <w:szCs w:val="32"/>
         </w:rPr>
@@ -437,7 +447,7 @@
         <w:rPr>
           <w:b w:val="0"/>
           <w:bCs w:val="0"/>
-          <w:color w:val="7F7F7F" w:themeColor="text1" w:themeTint="80" w:themeShade="FF"/>
+          <w:color w:val="767171" w:themeColor="background2" w:themeTint="FF" w:themeShade="80"/>
           <w:sz w:val="32"/>
           <w:szCs w:val="32"/>
         </w:rPr>
@@ -447,7 +457,7 @@
         <w:rPr>
           <w:b w:val="0"/>
           <w:bCs w:val="0"/>
-          <w:color w:val="7F7F7F" w:themeColor="text1" w:themeTint="80" w:themeShade="FF"/>
+          <w:color w:val="767171" w:themeColor="background2" w:themeTint="FF" w:themeShade="80"/>
           <w:sz w:val="32"/>
           <w:szCs w:val="32"/>
         </w:rPr>
@@ -457,7 +467,7 @@
         <w:rPr>
           <w:b w:val="0"/>
           <w:bCs w:val="0"/>
-          <w:color w:val="7F7F7F" w:themeColor="text1" w:themeTint="80" w:themeShade="FF"/>
+          <w:color w:val="767171" w:themeColor="background2" w:themeTint="FF" w:themeShade="80"/>
           <w:sz w:val="32"/>
           <w:szCs w:val="32"/>
         </w:rPr>
@@ -467,7 +477,7 @@
         <w:rPr>
           <w:b w:val="0"/>
           <w:bCs w:val="0"/>
-          <w:color w:val="7F7F7F" w:themeColor="text1" w:themeTint="80" w:themeShade="FF"/>
+          <w:color w:val="767171" w:themeColor="background2" w:themeTint="FF" w:themeShade="80"/>
           <w:sz w:val="32"/>
           <w:szCs w:val="32"/>
         </w:rPr>
@@ -477,7 +487,7 @@
         <w:rPr>
           <w:b w:val="0"/>
           <w:bCs w:val="0"/>
-          <w:color w:val="7F7F7F" w:themeColor="text1" w:themeTint="80" w:themeShade="FF"/>
+          <w:color w:val="767171" w:themeColor="background2" w:themeTint="FF" w:themeShade="80"/>
           <w:sz w:val="32"/>
           <w:szCs w:val="32"/>
         </w:rPr>
@@ -487,7 +497,7 @@
         <w:rPr>
           <w:b w:val="0"/>
           <w:bCs w:val="0"/>
-          <w:color w:val="7F7F7F" w:themeColor="text1" w:themeTint="80" w:themeShade="FF"/>
+          <w:color w:val="767171" w:themeColor="background2" w:themeTint="FF" w:themeShade="80"/>
           <w:sz w:val="32"/>
           <w:szCs w:val="32"/>
         </w:rPr>
@@ -497,7 +507,7 @@
         <w:rPr>
           <w:b w:val="0"/>
           <w:bCs w:val="0"/>
-          <w:color w:val="7F7F7F" w:themeColor="text1" w:themeTint="80" w:themeShade="FF"/>
+          <w:color w:val="767171" w:themeColor="background2" w:themeTint="FF" w:themeShade="80"/>
           <w:sz w:val="32"/>
           <w:szCs w:val="32"/>
         </w:rPr>
@@ -507,7 +517,7 @@
         <w:rPr>
           <w:b w:val="0"/>
           <w:bCs w:val="0"/>
-          <w:color w:val="7F7F7F" w:themeColor="text1" w:themeTint="80" w:themeShade="FF"/>
+          <w:color w:val="767171" w:themeColor="background2" w:themeTint="FF" w:themeShade="80"/>
           <w:sz w:val="32"/>
           <w:szCs w:val="32"/>
         </w:rPr>
@@ -517,7 +527,7 @@
         <w:rPr>
           <w:b w:val="0"/>
           <w:bCs w:val="0"/>
-          <w:color w:val="7F7F7F" w:themeColor="text1" w:themeTint="80" w:themeShade="FF"/>
+          <w:color w:val="767171" w:themeColor="background2" w:themeTint="FF" w:themeShade="80"/>
           <w:sz w:val="32"/>
           <w:szCs w:val="32"/>
         </w:rPr>
@@ -527,7 +537,7 @@
         <w:rPr>
           <w:b w:val="0"/>
           <w:bCs w:val="0"/>
-          <w:color w:val="7F7F7F" w:themeColor="text1" w:themeTint="80" w:themeShade="FF"/>
+          <w:color w:val="767171" w:themeColor="background2" w:themeTint="FF" w:themeShade="80"/>
           <w:sz w:val="32"/>
           <w:szCs w:val="32"/>
         </w:rPr>
@@ -537,7 +547,7 @@
         <w:rPr>
           <w:b w:val="0"/>
           <w:bCs w:val="0"/>
-          <w:color w:val="7F7F7F" w:themeColor="text1" w:themeTint="80" w:themeShade="FF"/>
+          <w:color w:val="767171" w:themeColor="background2" w:themeTint="FF" w:themeShade="80"/>
           <w:sz w:val="32"/>
           <w:szCs w:val="32"/>
         </w:rPr>
@@ -547,7 +557,7 @@
         <w:rPr>
           <w:b w:val="0"/>
           <w:bCs w:val="0"/>
-          <w:color w:val="7F7F7F" w:themeColor="text1" w:themeTint="80" w:themeShade="FF"/>
+          <w:color w:val="767171" w:themeColor="background2" w:themeTint="FF" w:themeShade="80"/>
           <w:sz w:val="32"/>
           <w:szCs w:val="32"/>
         </w:rPr>
@@ -557,7 +567,7 @@
         <w:rPr>
           <w:b w:val="0"/>
           <w:bCs w:val="0"/>
-          <w:color w:val="7F7F7F" w:themeColor="text1" w:themeTint="80" w:themeShade="FF"/>
+          <w:color w:val="767171" w:themeColor="background2" w:themeTint="FF" w:themeShade="80"/>
           <w:sz w:val="32"/>
           <w:szCs w:val="32"/>
         </w:rPr>
@@ -567,7 +577,7 @@
         <w:rPr>
           <w:b w:val="0"/>
           <w:bCs w:val="0"/>
-          <w:color w:val="7F7F7F" w:themeColor="text1" w:themeTint="80" w:themeShade="FF"/>
+          <w:color w:val="767171" w:themeColor="background2" w:themeTint="FF" w:themeShade="80"/>
           <w:sz w:val="32"/>
           <w:szCs w:val="32"/>
         </w:rPr>
@@ -577,7 +587,7 @@
         <w:rPr>
           <w:b w:val="0"/>
           <w:bCs w:val="0"/>
-          <w:color w:val="7F7F7F" w:themeColor="text1" w:themeTint="80" w:themeShade="FF"/>
+          <w:color w:val="767171" w:themeColor="background2" w:themeTint="FF" w:themeShade="80"/>
           <w:sz w:val="32"/>
           <w:szCs w:val="32"/>
         </w:rPr>
@@ -587,7 +597,7 @@
         <w:rPr>
           <w:b w:val="0"/>
           <w:bCs w:val="0"/>
-          <w:color w:val="7F7F7F" w:themeColor="text1" w:themeTint="80" w:themeShade="FF"/>
+          <w:color w:val="767171" w:themeColor="background2" w:themeTint="FF" w:themeShade="80"/>
           <w:sz w:val="32"/>
           <w:szCs w:val="32"/>
         </w:rPr>
@@ -597,7 +607,7 @@
         <w:rPr>
           <w:b w:val="0"/>
           <w:bCs w:val="0"/>
-          <w:color w:val="7F7F7F" w:themeColor="text1" w:themeTint="80" w:themeShade="FF"/>
+          <w:color w:val="767171" w:themeColor="background2" w:themeTint="FF" w:themeShade="80"/>
           <w:sz w:val="32"/>
           <w:szCs w:val="32"/>
         </w:rPr>
@@ -607,7 +617,7 @@
         <w:rPr>
           <w:b w:val="0"/>
           <w:bCs w:val="0"/>
-          <w:color w:val="7F7F7F" w:themeColor="text1" w:themeTint="80" w:themeShade="FF"/>
+          <w:color w:val="767171" w:themeColor="background2" w:themeTint="FF" w:themeShade="80"/>
           <w:sz w:val="32"/>
           <w:szCs w:val="32"/>
         </w:rPr>
@@ -617,7 +627,7 @@
         <w:rPr>
           <w:b w:val="0"/>
           <w:bCs w:val="0"/>
-          <w:color w:val="7F7F7F" w:themeColor="text1" w:themeTint="80" w:themeShade="FF"/>
+          <w:color w:val="767171" w:themeColor="background2" w:themeTint="FF" w:themeShade="80"/>
           <w:sz w:val="32"/>
           <w:szCs w:val="32"/>
         </w:rPr>
@@ -627,7 +637,7 @@
         <w:rPr>
           <w:b w:val="0"/>
           <w:bCs w:val="0"/>
-          <w:color w:val="7F7F7F" w:themeColor="text1" w:themeTint="80" w:themeShade="FF"/>
+          <w:color w:val="767171" w:themeColor="background2" w:themeTint="FF" w:themeShade="80"/>
           <w:sz w:val="32"/>
           <w:szCs w:val="32"/>
         </w:rPr>
@@ -637,7 +647,7 @@
         <w:rPr>
           <w:b w:val="0"/>
           <w:bCs w:val="0"/>
-          <w:color w:val="7F7F7F" w:themeColor="text1" w:themeTint="80" w:themeShade="FF"/>
+          <w:color w:val="767171" w:themeColor="background2" w:themeTint="FF" w:themeShade="80"/>
           <w:sz w:val="32"/>
           <w:szCs w:val="32"/>
         </w:rPr>
@@ -647,7 +657,7 @@
         <w:rPr>
           <w:b w:val="0"/>
           <w:bCs w:val="0"/>
-          <w:color w:val="7F7F7F" w:themeColor="text1" w:themeTint="80" w:themeShade="FF"/>
+          <w:color w:val="767171" w:themeColor="background2" w:themeTint="FF" w:themeShade="80"/>
           <w:sz w:val="32"/>
           <w:szCs w:val="32"/>
         </w:rPr>
@@ -657,7 +667,7 @@
         <w:rPr>
           <w:b w:val="0"/>
           <w:bCs w:val="0"/>
-          <w:color w:val="7F7F7F" w:themeColor="text1" w:themeTint="80" w:themeShade="FF"/>
+          <w:color w:val="767171" w:themeColor="background2" w:themeTint="FF" w:themeShade="80"/>
           <w:sz w:val="32"/>
           <w:szCs w:val="32"/>
         </w:rPr>
@@ -667,7 +677,7 @@
         <w:rPr>
           <w:b w:val="0"/>
           <w:bCs w:val="0"/>
-          <w:color w:val="7F7F7F" w:themeColor="text1" w:themeTint="80" w:themeShade="FF"/>
+          <w:color w:val="767171" w:themeColor="background2" w:themeTint="FF" w:themeShade="80"/>
           <w:sz w:val="32"/>
           <w:szCs w:val="32"/>
         </w:rPr>
@@ -677,7 +687,7 @@
         <w:rPr>
           <w:b w:val="0"/>
           <w:bCs w:val="0"/>
-          <w:color w:val="7F7F7F" w:themeColor="text1" w:themeTint="80" w:themeShade="FF"/>
+          <w:color w:val="767171" w:themeColor="background2" w:themeTint="FF" w:themeShade="80"/>
           <w:sz w:val="32"/>
           <w:szCs w:val="32"/>
         </w:rPr>
@@ -687,7 +697,7 @@
         <w:rPr>
           <w:b w:val="0"/>
           <w:bCs w:val="0"/>
-          <w:color w:val="7F7F7F" w:themeColor="text1" w:themeTint="80" w:themeShade="FF"/>
+          <w:color w:val="767171" w:themeColor="background2" w:themeTint="FF" w:themeShade="80"/>
           <w:sz w:val="32"/>
           <w:szCs w:val="32"/>
         </w:rPr>
@@ -697,7 +707,7 @@
         <w:rPr>
           <w:b w:val="0"/>
           <w:bCs w:val="0"/>
-          <w:color w:val="7F7F7F" w:themeColor="text1" w:themeTint="80" w:themeShade="FF"/>
+          <w:color w:val="767171" w:themeColor="background2" w:themeTint="FF" w:themeShade="80"/>
           <w:sz w:val="32"/>
           <w:szCs w:val="32"/>
         </w:rPr>
@@ -707,7 +717,7 @@
         <w:rPr>
           <w:b w:val="0"/>
           <w:bCs w:val="0"/>
-          <w:color w:val="7F7F7F" w:themeColor="text1" w:themeTint="80" w:themeShade="FF"/>
+          <w:color w:val="767171" w:themeColor="background2" w:themeTint="FF" w:themeShade="80"/>
           <w:sz w:val="32"/>
           <w:szCs w:val="32"/>
         </w:rPr>
@@ -717,7 +727,7 @@
         <w:rPr>
           <w:b w:val="0"/>
           <w:bCs w:val="0"/>
-          <w:color w:val="7F7F7F" w:themeColor="text1" w:themeTint="80" w:themeShade="FF"/>
+          <w:color w:val="767171" w:themeColor="background2" w:themeTint="FF" w:themeShade="80"/>
           <w:sz w:val="32"/>
           <w:szCs w:val="32"/>
         </w:rPr>
@@ -727,7 +737,7 @@
         <w:rPr>
           <w:b w:val="0"/>
           <w:bCs w:val="0"/>
-          <w:color w:val="7F7F7F" w:themeColor="text1" w:themeTint="80" w:themeShade="FF"/>
+          <w:color w:val="767171" w:themeColor="background2" w:themeTint="FF" w:themeShade="80"/>
           <w:sz w:val="32"/>
           <w:szCs w:val="32"/>
         </w:rPr>
@@ -737,7 +747,7 @@
         <w:rPr>
           <w:b w:val="0"/>
           <w:bCs w:val="0"/>
-          <w:color w:val="7F7F7F" w:themeColor="text1" w:themeTint="80" w:themeShade="FF"/>
+          <w:color w:val="767171" w:themeColor="background2" w:themeTint="FF" w:themeShade="80"/>
           <w:sz w:val="32"/>
           <w:szCs w:val="32"/>
         </w:rPr>
@@ -747,7 +757,7 @@
         <w:rPr>
           <w:b w:val="0"/>
           <w:bCs w:val="0"/>
-          <w:color w:val="7F7F7F" w:themeColor="text1" w:themeTint="80" w:themeShade="FF"/>
+          <w:color w:val="767171" w:themeColor="background2" w:themeTint="FF" w:themeShade="80"/>
           <w:sz w:val="32"/>
           <w:szCs w:val="32"/>
         </w:rPr>
@@ -757,7 +767,7 @@
         <w:rPr>
           <w:b w:val="0"/>
           <w:bCs w:val="0"/>
-          <w:color w:val="7F7F7F" w:themeColor="text1" w:themeTint="80" w:themeShade="FF"/>
+          <w:color w:val="767171" w:themeColor="background2" w:themeTint="FF" w:themeShade="80"/>
           <w:sz w:val="32"/>
           <w:szCs w:val="32"/>
         </w:rPr>
@@ -767,7 +777,7 @@
         <w:rPr>
           <w:b w:val="0"/>
           <w:bCs w:val="0"/>
-          <w:color w:val="7F7F7F" w:themeColor="text1" w:themeTint="80" w:themeShade="FF"/>
+          <w:color w:val="767171" w:themeColor="background2" w:themeTint="FF" w:themeShade="80"/>
           <w:sz w:val="32"/>
           <w:szCs w:val="32"/>
         </w:rPr>
@@ -777,7 +787,7 @@
         <w:rPr>
           <w:b w:val="0"/>
           <w:bCs w:val="0"/>
-          <w:color w:val="7F7F7F" w:themeColor="text1" w:themeTint="80" w:themeShade="FF"/>
+          <w:color w:val="767171" w:themeColor="background2" w:themeTint="FF" w:themeShade="80"/>
           <w:sz w:val="32"/>
           <w:szCs w:val="32"/>
         </w:rPr>
@@ -787,7 +797,7 @@
         <w:rPr>
           <w:b w:val="0"/>
           <w:bCs w:val="0"/>
-          <w:color w:val="7F7F7F" w:themeColor="text1" w:themeTint="80" w:themeShade="FF"/>
+          <w:color w:val="767171" w:themeColor="background2" w:themeTint="FF" w:themeShade="80"/>
           <w:sz w:val="32"/>
           <w:szCs w:val="32"/>
         </w:rPr>
@@ -797,7 +807,7 @@
         <w:rPr>
           <w:b w:val="0"/>
           <w:bCs w:val="0"/>
-          <w:color w:val="7F7F7F" w:themeColor="text1" w:themeTint="80" w:themeShade="FF"/>
+          <w:color w:val="767171" w:themeColor="background2" w:themeTint="FF" w:themeShade="80"/>
           <w:sz w:val="32"/>
           <w:szCs w:val="32"/>
         </w:rPr>
@@ -807,7 +817,7 @@
         <w:rPr>
           <w:b w:val="0"/>
           <w:bCs w:val="0"/>
-          <w:color w:val="7F7F7F" w:themeColor="text1" w:themeTint="80" w:themeShade="FF"/>
+          <w:color w:val="767171" w:themeColor="background2" w:themeTint="FF" w:themeShade="80"/>
           <w:sz w:val="32"/>
           <w:szCs w:val="32"/>
         </w:rPr>
@@ -817,7 +827,7 @@
         <w:rPr>
           <w:b w:val="0"/>
           <w:bCs w:val="0"/>
-          <w:color w:val="7F7F7F" w:themeColor="text1" w:themeTint="80" w:themeShade="FF"/>
+          <w:color w:val="767171" w:themeColor="background2" w:themeTint="FF" w:themeShade="80"/>
           <w:sz w:val="32"/>
           <w:szCs w:val="32"/>
         </w:rPr>
@@ -827,7 +837,7 @@
         <w:rPr>
           <w:b w:val="0"/>
           <w:bCs w:val="0"/>
-          <w:color w:val="7F7F7F" w:themeColor="text1" w:themeTint="80" w:themeShade="FF"/>
+          <w:color w:val="767171" w:themeColor="background2" w:themeTint="FF" w:themeShade="80"/>
           <w:sz w:val="32"/>
           <w:szCs w:val="32"/>
         </w:rPr>
@@ -837,7 +847,7 @@
         <w:rPr>
           <w:b w:val="0"/>
           <w:bCs w:val="0"/>
-          <w:color w:val="7F7F7F" w:themeColor="text1" w:themeTint="80" w:themeShade="FF"/>
+          <w:color w:val="767171" w:themeColor="background2" w:themeTint="FF" w:themeShade="80"/>
           <w:sz w:val="32"/>
           <w:szCs w:val="32"/>
         </w:rPr>
@@ -848,7 +858,7 @@
         <w:rPr>
           <w:b w:val="0"/>
           <w:bCs w:val="0"/>
-          <w:color w:val="7F7F7F" w:themeColor="text1" w:themeTint="80" w:themeShade="FF"/>
+          <w:color w:val="767171" w:themeColor="background2" w:themeTint="FF" w:themeShade="80"/>
           <w:sz w:val="32"/>
           <w:szCs w:val="32"/>
         </w:rPr>
@@ -859,7 +869,7 @@
         <w:rPr>
           <w:b w:val="0"/>
           <w:bCs w:val="0"/>
-          <w:color w:val="7F7F7F" w:themeColor="text1" w:themeTint="80" w:themeShade="FF"/>
+          <w:color w:val="767171" w:themeColor="background2" w:themeTint="FF" w:themeShade="80"/>
           <w:sz w:val="32"/>
           <w:szCs w:val="32"/>
         </w:rPr>
@@ -869,7 +879,7 @@
         <w:rPr>
           <w:b w:val="0"/>
           <w:bCs w:val="0"/>
-          <w:color w:val="7F7F7F" w:themeColor="text1" w:themeTint="80" w:themeShade="FF"/>
+          <w:color w:val="767171" w:themeColor="background2" w:themeTint="FF" w:themeShade="80"/>
           <w:sz w:val="32"/>
           <w:szCs w:val="32"/>
         </w:rPr>
@@ -879,7 +889,7 @@
         <w:rPr>
           <w:b w:val="0"/>
           <w:bCs w:val="0"/>
-          <w:color w:val="7F7F7F" w:themeColor="text1" w:themeTint="80" w:themeShade="FF"/>
+          <w:color w:val="767171" w:themeColor="background2" w:themeTint="FF" w:themeShade="80"/>
           <w:sz w:val="32"/>
           <w:szCs w:val="32"/>
         </w:rPr>
@@ -889,7 +899,7 @@
         <w:rPr>
           <w:b w:val="0"/>
           <w:bCs w:val="0"/>
-          <w:color w:val="7F7F7F" w:themeColor="text1" w:themeTint="80" w:themeShade="FF"/>
+          <w:color w:val="767171" w:themeColor="background2" w:themeTint="FF" w:themeShade="80"/>
           <w:sz w:val="32"/>
           <w:szCs w:val="32"/>
         </w:rPr>
@@ -899,7 +909,7 @@
         <w:rPr>
           <w:b w:val="0"/>
           <w:bCs w:val="0"/>
-          <w:color w:val="7F7F7F" w:themeColor="text1" w:themeTint="80" w:themeShade="FF"/>
+          <w:color w:val="767171" w:themeColor="background2" w:themeTint="FF" w:themeShade="80"/>
           <w:sz w:val="32"/>
           <w:szCs w:val="32"/>
         </w:rPr>
@@ -909,7 +919,7 @@
         <w:rPr>
           <w:b w:val="0"/>
           <w:bCs w:val="0"/>
-          <w:color w:val="7F7F7F" w:themeColor="text1" w:themeTint="80" w:themeShade="FF"/>
+          <w:color w:val="767171" w:themeColor="background2" w:themeTint="FF" w:themeShade="80"/>
           <w:sz w:val="32"/>
           <w:szCs w:val="32"/>
         </w:rPr>
@@ -919,7 +929,7 @@
         <w:rPr>
           <w:b w:val="0"/>
           <w:bCs w:val="0"/>
-          <w:color w:val="7F7F7F" w:themeColor="text1" w:themeTint="80" w:themeShade="FF"/>
+          <w:color w:val="767171" w:themeColor="background2" w:themeTint="FF" w:themeShade="80"/>
           <w:sz w:val="32"/>
           <w:szCs w:val="32"/>
         </w:rPr>
@@ -933,16 +943,16 @@
         <w:rPr>
           <w:b w:val="0"/>
           <w:bCs w:val="0"/>
-          <w:color w:val="7F7F7F" w:themeColor="text1" w:themeTint="80" w:themeShade="FF"/>
-          <w:sz w:val="32"/>
-          <w:szCs w:val="32"/>
-        </w:rPr>
-      </w:pPr>
-      <w:r>
-        <w:rPr>
-          <w:b w:val="0"/>
-          <w:bCs w:val="0"/>
-          <w:color w:val="7F7F7F" w:themeColor="text1" w:themeTint="80" w:themeShade="FF"/>
+          <w:color w:val="767171" w:themeColor="background2" w:themeTint="FF" w:themeShade="80"/>
+          <w:sz w:val="32"/>
+          <w:szCs w:val="32"/>
+        </w:rPr>
+      </w:pPr>
+      <w:r>
+        <w:rPr>
+          <w:b w:val="0"/>
+          <w:bCs w:val="0"/>
+          <w:color w:val="767171" w:themeColor="background2" w:themeTint="FF" w:themeShade="80"/>
           <w:sz w:val="32"/>
           <w:szCs w:val="32"/>
         </w:rPr>
@@ -952,7 +962,7 @@
         <w:rPr>
           <w:b w:val="0"/>
           <w:bCs w:val="0"/>
-          <w:color w:val="7F7F7F" w:themeColor="text1" w:themeTint="80" w:themeShade="FF"/>
+          <w:color w:val="767171" w:themeColor="background2" w:themeTint="FF" w:themeShade="80"/>
           <w:sz w:val="32"/>
           <w:szCs w:val="32"/>
         </w:rPr>
@@ -962,7 +972,7 @@
         <w:rPr>
           <w:b w:val="0"/>
           <w:bCs w:val="0"/>
-          <w:color w:val="7F7F7F" w:themeColor="text1" w:themeTint="80" w:themeShade="FF"/>
+          <w:color w:val="767171" w:themeColor="background2" w:themeTint="FF" w:themeShade="80"/>
           <w:sz w:val="32"/>
           <w:szCs w:val="32"/>
         </w:rPr>
@@ -972,7 +982,7 @@
         <w:rPr>
           <w:b w:val="0"/>
           <w:bCs w:val="0"/>
-          <w:color w:val="7F7F7F" w:themeColor="text1" w:themeTint="80" w:themeShade="FF"/>
+          <w:color w:val="767171" w:themeColor="background2" w:themeTint="FF" w:themeShade="80"/>
           <w:sz w:val="32"/>
           <w:szCs w:val="32"/>
         </w:rPr>
@@ -982,7 +992,7 @@
         <w:rPr>
           <w:b w:val="0"/>
           <w:bCs w:val="0"/>
-          <w:color w:val="7F7F7F" w:themeColor="text1" w:themeTint="80" w:themeShade="FF"/>
+          <w:color w:val="767171" w:themeColor="background2" w:themeTint="FF" w:themeShade="80"/>
           <w:sz w:val="32"/>
           <w:szCs w:val="32"/>
         </w:rPr>
@@ -992,7 +1002,7 @@
         <w:rPr>
           <w:b w:val="0"/>
           <w:bCs w:val="0"/>
-          <w:color w:val="7F7F7F" w:themeColor="text1" w:themeTint="80" w:themeShade="FF"/>
+          <w:color w:val="767171" w:themeColor="background2" w:themeTint="FF" w:themeShade="80"/>
           <w:sz w:val="32"/>
           <w:szCs w:val="32"/>
         </w:rPr>
@@ -1002,7 +1012,7 @@
         <w:rPr>
           <w:b w:val="0"/>
           <w:bCs w:val="0"/>
-          <w:color w:val="7F7F7F" w:themeColor="text1" w:themeTint="80" w:themeShade="FF"/>
+          <w:color w:val="767171" w:themeColor="background2" w:themeTint="FF" w:themeShade="80"/>
           <w:sz w:val="32"/>
           <w:szCs w:val="32"/>
         </w:rPr>
@@ -1012,7 +1022,7 @@
         <w:rPr>
           <w:b w:val="0"/>
           <w:bCs w:val="0"/>
-          <w:color w:val="7F7F7F" w:themeColor="text1" w:themeTint="80" w:themeShade="FF"/>
+          <w:color w:val="767171" w:themeColor="background2" w:themeTint="FF" w:themeShade="80"/>
           <w:sz w:val="32"/>
           <w:szCs w:val="32"/>
         </w:rPr>
@@ -1022,7 +1032,7 @@
         <w:rPr>
           <w:b w:val="0"/>
           <w:bCs w:val="0"/>
-          <w:color w:val="7F7F7F" w:themeColor="text1" w:themeTint="80" w:themeShade="FF"/>
+          <w:color w:val="767171" w:themeColor="background2" w:themeTint="FF" w:themeShade="80"/>
           <w:sz w:val="32"/>
           <w:szCs w:val="32"/>
         </w:rPr>
@@ -1032,7 +1042,7 @@
         <w:rPr>
           <w:b w:val="0"/>
           <w:bCs w:val="0"/>
-          <w:color w:val="7F7F7F" w:themeColor="text1" w:themeTint="80" w:themeShade="FF"/>
+          <w:color w:val="767171" w:themeColor="background2" w:themeTint="FF" w:themeShade="80"/>
           <w:sz w:val="32"/>
           <w:szCs w:val="32"/>
         </w:rPr>
@@ -1043,7 +1053,7 @@
         <w:rPr>
           <w:b w:val="0"/>
           <w:bCs w:val="0"/>
-          <w:color w:val="7F7F7F" w:themeColor="text1" w:themeTint="80" w:themeShade="FF"/>
+          <w:color w:val="767171" w:themeColor="background2" w:themeTint="FF" w:themeShade="80"/>
           <w:sz w:val="32"/>
           <w:szCs w:val="32"/>
         </w:rPr>
@@ -1054,7 +1064,7 @@
         <w:rPr>
           <w:b w:val="0"/>
           <w:bCs w:val="0"/>
-          <w:color w:val="7F7F7F" w:themeColor="text1" w:themeTint="80" w:themeShade="FF"/>
+          <w:color w:val="767171" w:themeColor="background2" w:themeTint="FF" w:themeShade="80"/>
           <w:sz w:val="32"/>
           <w:szCs w:val="32"/>
         </w:rPr>
@@ -1064,7 +1074,7 @@
         <w:rPr>
           <w:b w:val="0"/>
           <w:bCs w:val="0"/>
-          <w:color w:val="7F7F7F" w:themeColor="text1" w:themeTint="80" w:themeShade="FF"/>
+          <w:color w:val="767171" w:themeColor="background2" w:themeTint="FF" w:themeShade="80"/>
           <w:sz w:val="32"/>
           <w:szCs w:val="32"/>
         </w:rPr>
@@ -1074,7 +1084,7 @@
         <w:rPr>
           <w:b w:val="0"/>
           <w:bCs w:val="0"/>
-          <w:color w:val="7F7F7F" w:themeColor="text1" w:themeTint="80" w:themeShade="FF"/>
+          <w:color w:val="767171" w:themeColor="background2" w:themeTint="FF" w:themeShade="80"/>
           <w:sz w:val="32"/>
           <w:szCs w:val="32"/>
         </w:rPr>
@@ -1088,13 +1098,22 @@
         <w:rPr>
           <w:b w:val="0"/>
           <w:bCs w:val="0"/>
+          <w:color w:val="767171" w:themeColor="background2" w:themeTint="FF" w:themeShade="80"/>
           <w:sz w:val="32"/>
           <w:szCs w:val="32"/>
         </w:rPr>
       </w:pPr>
     </w:p>
     <w:p>
-      <w:r>
+      <w:pPr>
+        <w:rPr>
+          <w:color w:val="767171" w:themeColor="background2" w:themeTint="FF" w:themeShade="80"/>
+        </w:rPr>
+      </w:pPr>
+      <w:r>
+        <w:rPr>
+          <w:color w:val="767171" w:themeColor="background2" w:themeTint="FF" w:themeShade="80"/>
+        </w:rPr>
         <w:br w:type="page"/>
       </w:r>
     </w:p>
@@ -1105,6 +1124,7 @@
         <w:rPr>
           <w:b w:val="0"/>
           <w:bCs w:val="0"/>
+          <w:color w:val="000000" w:themeColor="text1" w:themeTint="FF" w:themeShade="FF"/>
           <w:sz w:val="32"/>
           <w:szCs w:val="32"/>
         </w:rPr>
@@ -1113,6 +1133,7 @@
         <w:rPr>
           <w:b w:val="1"/>
           <w:bCs w:val="1"/>
+          <w:color w:val="000000" w:themeColor="text1" w:themeTint="FF" w:themeShade="FF"/>
           <w:sz w:val="48"/>
           <w:szCs w:val="48"/>
         </w:rPr>
@@ -1126,16 +1147,16 @@
         <w:rPr>
           <w:b w:val="0"/>
           <w:bCs w:val="0"/>
-          <w:color w:val="7F7F7F" w:themeColor="text1" w:themeTint="80" w:themeShade="FF"/>
-          <w:sz w:val="32"/>
-          <w:szCs w:val="32"/>
-        </w:rPr>
-      </w:pPr>
-      <w:r>
-        <w:rPr>
-          <w:b w:val="0"/>
-          <w:bCs w:val="0"/>
-          <w:color w:val="7F7F7F" w:themeColor="text1" w:themeTint="80" w:themeShade="FF"/>
+          <w:color w:val="767171" w:themeColor="background2" w:themeTint="FF" w:themeShade="80"/>
+          <w:sz w:val="32"/>
+          <w:szCs w:val="32"/>
+        </w:rPr>
+      </w:pPr>
+      <w:r>
+        <w:rPr>
+          <w:b w:val="0"/>
+          <w:bCs w:val="0"/>
+          <w:color w:val="767171" w:themeColor="background2" w:themeTint="FF" w:themeShade="80"/>
           <w:sz w:val="32"/>
           <w:szCs w:val="32"/>
         </w:rPr>
@@ -1145,7 +1166,7 @@
         <w:rPr>
           <w:b w:val="0"/>
           <w:bCs w:val="0"/>
-          <w:color w:val="7F7F7F" w:themeColor="text1" w:themeTint="80" w:themeShade="FF"/>
+          <w:color w:val="767171" w:themeColor="background2" w:themeTint="FF" w:themeShade="80"/>
           <w:sz w:val="32"/>
           <w:szCs w:val="32"/>
         </w:rPr>
@@ -1155,27 +1176,93 @@
         <w:rPr>
           <w:b w:val="0"/>
           <w:bCs w:val="0"/>
-          <w:color w:val="7F7F7F" w:themeColor="text1" w:themeTint="80" w:themeShade="FF"/>
-          <w:sz w:val="32"/>
-          <w:szCs w:val="32"/>
-        </w:rPr>
-        <w:t xml:space="preserve">all’Arduino, avrebbero dovuto gestirsi un ordine di precedenza. Quest’ordine si è stabilito essere: frontend, mobile, backend. La scelta è dovuta dal fatto che si associa il ruolo di manager a chi accede ai controlli tramite la web app, e quindi necessita di massima precedenza; lo succede quindi </w:t>
-      </w:r>
-      <w:r>
-        <w:rPr>
-          <w:b w:val="0"/>
-          <w:bCs w:val="0"/>
-          <w:color w:val="7F7F7F" w:themeColor="text1" w:themeTint="80" w:themeShade="FF"/>
-          <w:sz w:val="32"/>
-          <w:szCs w:val="32"/>
-        </w:rPr>
-        <w:t xml:space="preserve">mobile, che si presume essere un qualsiasi utente presente nella stanza; e per ultimo si lascia il posto al backend che, in assenza delle controparti, gestisce in automatico </w:t>
-      </w:r>
-      <w:r>
-        <w:rPr>
-          <w:b w:val="0"/>
-          <w:bCs w:val="0"/>
-          <w:color w:val="7F7F7F" w:themeColor="text1" w:themeTint="80" w:themeShade="FF"/>
+          <w:color w:val="767171" w:themeColor="background2" w:themeTint="FF" w:themeShade="80"/>
+          <w:sz w:val="32"/>
+          <w:szCs w:val="32"/>
+        </w:rPr>
+        <w:t xml:space="preserve">all’Arduino, avrebbero dovuto gestirsi un ordine di precedenza. Quest’ordine si è stabilito essere: </w:t>
+      </w:r>
+      <w:proofErr w:type="spellStart"/>
+      <w:r>
+        <w:rPr>
+          <w:b w:val="0"/>
+          <w:bCs w:val="0"/>
+          <w:color w:val="767171" w:themeColor="background2" w:themeTint="FF" w:themeShade="80"/>
+          <w:sz w:val="32"/>
+          <w:szCs w:val="32"/>
+        </w:rPr>
+        <w:t>frontend</w:t>
+      </w:r>
+      <w:proofErr w:type="spellEnd"/>
+      <w:r>
+        <w:rPr>
+          <w:b w:val="0"/>
+          <w:bCs w:val="0"/>
+          <w:color w:val="767171" w:themeColor="background2" w:themeTint="FF" w:themeShade="80"/>
+          <w:sz w:val="32"/>
+          <w:szCs w:val="32"/>
+        </w:rPr>
+        <w:t xml:space="preserve">, mobile, </w:t>
+      </w:r>
+      <w:proofErr w:type="spellStart"/>
+      <w:r>
+        <w:rPr>
+          <w:b w:val="0"/>
+          <w:bCs w:val="0"/>
+          <w:color w:val="767171" w:themeColor="background2" w:themeTint="FF" w:themeShade="80"/>
+          <w:sz w:val="32"/>
+          <w:szCs w:val="32"/>
+        </w:rPr>
+        <w:t>backend</w:t>
+      </w:r>
+      <w:proofErr w:type="spellEnd"/>
+      <w:r>
+        <w:rPr>
+          <w:b w:val="0"/>
+          <w:bCs w:val="0"/>
+          <w:color w:val="767171" w:themeColor="background2" w:themeTint="FF" w:themeShade="80"/>
+          <w:sz w:val="32"/>
+          <w:szCs w:val="32"/>
+        </w:rPr>
+        <w:t xml:space="preserve">. La scelta è dovuta dal fatto che si associa il ruolo di manager a chi accede ai controlli tramite la web app, e quindi necessita di massima precedenza; lo succede quindi </w:t>
+      </w:r>
+      <w:r>
+        <w:rPr>
+          <w:b w:val="0"/>
+          <w:bCs w:val="0"/>
+          <w:color w:val="767171" w:themeColor="background2" w:themeTint="FF" w:themeShade="80"/>
+          <w:sz w:val="32"/>
+          <w:szCs w:val="32"/>
+        </w:rPr>
+        <w:t xml:space="preserve">mobile, che si presume essere un qualsiasi utente presente nella stanza; e per ultimo si lascia il posto al </w:t>
+      </w:r>
+      <w:proofErr w:type="spellStart"/>
+      <w:r>
+        <w:rPr>
+          <w:b w:val="0"/>
+          <w:bCs w:val="0"/>
+          <w:color w:val="767171" w:themeColor="background2" w:themeTint="FF" w:themeShade="80"/>
+          <w:sz w:val="32"/>
+          <w:szCs w:val="32"/>
+        </w:rPr>
+        <w:t>backend</w:t>
+      </w:r>
+      <w:proofErr w:type="spellEnd"/>
+      <w:r>
+        <w:rPr>
+          <w:b w:val="0"/>
+          <w:bCs w:val="0"/>
+          <w:color w:val="767171" w:themeColor="background2" w:themeTint="FF" w:themeShade="80"/>
+          <w:sz w:val="32"/>
+          <w:szCs w:val="32"/>
+        </w:rPr>
+        <w:t xml:space="preserve"> che, in assenza delle controparti, gestisce in automatico </w:t>
+      </w:r>
+      <w:r>
+        <w:rPr>
+          <w:b w:val="0"/>
+          <w:bCs w:val="0"/>
+          <w:color w:val="767171" w:themeColor="background2" w:themeTint="FF" w:themeShade="80"/>
           <w:sz w:val="32"/>
           <w:szCs w:val="32"/>
         </w:rPr>
@@ -1189,16 +1276,16 @@
         <w:rPr>
           <w:b w:val="0"/>
           <w:bCs w:val="0"/>
-          <w:color w:val="7F7F7F" w:themeColor="text1" w:themeTint="80" w:themeShade="FF"/>
-          <w:sz w:val="32"/>
-          <w:szCs w:val="32"/>
-        </w:rPr>
-      </w:pPr>
-      <w:r>
-        <w:rPr>
-          <w:b w:val="0"/>
-          <w:bCs w:val="0"/>
-          <w:color w:val="7F7F7F" w:themeColor="text1" w:themeTint="80" w:themeShade="FF"/>
+          <w:color w:val="767171" w:themeColor="background2" w:themeTint="FF" w:themeShade="80"/>
+          <w:sz w:val="32"/>
+          <w:szCs w:val="32"/>
+        </w:rPr>
+      </w:pPr>
+      <w:r>
+        <w:rPr>
+          <w:b w:val="0"/>
+          <w:bCs w:val="0"/>
+          <w:color w:val="767171" w:themeColor="background2" w:themeTint="FF" w:themeShade="80"/>
           <w:sz w:val="32"/>
           <w:szCs w:val="32"/>
         </w:rPr>
@@ -1208,7 +1295,7 @@
         <w:rPr>
           <w:b w:val="0"/>
           <w:bCs w:val="0"/>
-          <w:color w:val="7F7F7F" w:themeColor="text1" w:themeTint="80" w:themeShade="FF"/>
+          <w:color w:val="767171" w:themeColor="background2" w:themeTint="FF" w:themeShade="80"/>
           <w:sz w:val="32"/>
           <w:szCs w:val="32"/>
         </w:rPr>
@@ -1218,7 +1305,7 @@
         <w:rPr>
           <w:b w:val="0"/>
           <w:bCs w:val="0"/>
-          <w:color w:val="7F7F7F" w:themeColor="text1" w:themeTint="80" w:themeShade="FF"/>
+          <w:color w:val="767171" w:themeColor="background2" w:themeTint="FF" w:themeShade="80"/>
           <w:sz w:val="32"/>
           <w:szCs w:val="32"/>
         </w:rPr>
@@ -1228,17 +1315,51 @@
         <w:rPr>
           <w:b w:val="0"/>
           <w:bCs w:val="0"/>
-          <w:color w:val="7F7F7F" w:themeColor="text1" w:themeTint="80" w:themeShade="FF"/>
-          <w:sz w:val="32"/>
-          <w:szCs w:val="32"/>
-        </w:rPr>
-        <w:t>5 sottostrutture: ESP, Arduino, app mobile, backend e frontend</w:t>
-      </w:r>
-      <w:r>
-        <w:rPr>
-          <w:b w:val="0"/>
-          <w:bCs w:val="0"/>
-          <w:color w:val="7F7F7F" w:themeColor="text1" w:themeTint="80" w:themeShade="FF"/>
+          <w:color w:val="767171" w:themeColor="background2" w:themeTint="FF" w:themeShade="80"/>
+          <w:sz w:val="32"/>
+          <w:szCs w:val="32"/>
+        </w:rPr>
+        <w:t xml:space="preserve">5 sottostrutture: ESP, Arduino, app mobile, </w:t>
+      </w:r>
+      <w:proofErr w:type="spellStart"/>
+      <w:r>
+        <w:rPr>
+          <w:b w:val="0"/>
+          <w:bCs w:val="0"/>
+          <w:color w:val="767171" w:themeColor="background2" w:themeTint="FF" w:themeShade="80"/>
+          <w:sz w:val="32"/>
+          <w:szCs w:val="32"/>
+        </w:rPr>
+        <w:t>backend</w:t>
+      </w:r>
+      <w:proofErr w:type="spellEnd"/>
+      <w:r>
+        <w:rPr>
+          <w:b w:val="0"/>
+          <w:bCs w:val="0"/>
+          <w:color w:val="767171" w:themeColor="background2" w:themeTint="FF" w:themeShade="80"/>
+          <w:sz w:val="32"/>
+          <w:szCs w:val="32"/>
+        </w:rPr>
+        <w:t xml:space="preserve"> e </w:t>
+      </w:r>
+      <w:proofErr w:type="spellStart"/>
+      <w:r>
+        <w:rPr>
+          <w:b w:val="0"/>
+          <w:bCs w:val="0"/>
+          <w:color w:val="767171" w:themeColor="background2" w:themeTint="FF" w:themeShade="80"/>
+          <w:sz w:val="32"/>
+          <w:szCs w:val="32"/>
+        </w:rPr>
+        <w:t>frontend</w:t>
+      </w:r>
+      <w:proofErr w:type="spellEnd"/>
+      <w:r>
+        <w:rPr>
+          <w:b w:val="0"/>
+          <w:bCs w:val="0"/>
+          <w:color w:val="767171" w:themeColor="background2" w:themeTint="FF" w:themeShade="80"/>
           <w:sz w:val="32"/>
           <w:szCs w:val="32"/>
         </w:rPr>
@@ -1248,7 +1369,7 @@
         <w:rPr>
           <w:b w:val="0"/>
           <w:bCs w:val="0"/>
-          <w:color w:val="7F7F7F" w:themeColor="text1" w:themeTint="80" w:themeShade="FF"/>
+          <w:color w:val="767171" w:themeColor="background2" w:themeTint="FF" w:themeShade="80"/>
           <w:sz w:val="32"/>
           <w:szCs w:val="32"/>
         </w:rPr>
@@ -1262,7 +1383,7 @@
         <w:rPr>
           <w:b w:val="1"/>
           <w:bCs w:val="1"/>
-          <w:color w:val="7F7F7F" w:themeColor="text1" w:themeTint="80" w:themeShade="FF"/>
+          <w:color w:val="767171" w:themeColor="background2" w:themeTint="FF" w:themeShade="80"/>
           <w:sz w:val="40"/>
           <w:szCs w:val="40"/>
         </w:rPr>
@@ -1271,7 +1392,7 @@
         <w:rPr>
           <w:b w:val="1"/>
           <w:bCs w:val="1"/>
-          <w:color w:val="7F7F7F" w:themeColor="text1" w:themeTint="80" w:themeShade="FF"/>
+          <w:color w:val="767171" w:themeColor="background2" w:themeTint="FF" w:themeShade="80"/>
           <w:sz w:val="40"/>
           <w:szCs w:val="40"/>
         </w:rPr>
@@ -1285,16 +1406,16 @@
         <w:rPr>
           <w:b w:val="0"/>
           <w:bCs w:val="0"/>
-          <w:color w:val="7F7F7F" w:themeColor="text1" w:themeTint="80" w:themeShade="FF"/>
-          <w:sz w:val="32"/>
-          <w:szCs w:val="32"/>
-        </w:rPr>
-      </w:pPr>
-      <w:r>
-        <w:rPr>
-          <w:b w:val="0"/>
-          <w:bCs w:val="0"/>
-          <w:color w:val="7F7F7F" w:themeColor="text1" w:themeTint="80" w:themeShade="FF"/>
+          <w:color w:val="767171" w:themeColor="background2" w:themeTint="FF" w:themeShade="80"/>
+          <w:sz w:val="32"/>
+          <w:szCs w:val="32"/>
+        </w:rPr>
+      </w:pPr>
+      <w:r>
+        <w:rPr>
+          <w:b w:val="0"/>
+          <w:bCs w:val="0"/>
+          <w:color w:val="767171" w:themeColor="background2" w:themeTint="FF" w:themeShade="80"/>
           <w:sz w:val="32"/>
           <w:szCs w:val="32"/>
         </w:rPr>
@@ -1304,7 +1425,7 @@
         <w:rPr>
           <w:b w:val="0"/>
           <w:bCs w:val="0"/>
-          <w:color w:val="7F7F7F" w:themeColor="text1" w:themeTint="80" w:themeShade="FF"/>
+          <w:color w:val="767171" w:themeColor="background2" w:themeTint="FF" w:themeShade="80"/>
           <w:sz w:val="32"/>
           <w:szCs w:val="32"/>
         </w:rPr>
@@ -1314,7 +1435,7 @@
         <w:rPr>
           <w:b w:val="0"/>
           <w:bCs w:val="0"/>
-          <w:color w:val="7F7F7F" w:themeColor="text1" w:themeTint="80" w:themeShade="FF"/>
+          <w:color w:val="767171" w:themeColor="background2" w:themeTint="FF" w:themeShade="80"/>
           <w:sz w:val="32"/>
           <w:szCs w:val="32"/>
         </w:rPr>
@@ -1324,7 +1445,7 @@
         <w:rPr>
           <w:b w:val="0"/>
           <w:bCs w:val="0"/>
-          <w:color w:val="7F7F7F" w:themeColor="text1" w:themeTint="80" w:themeShade="FF"/>
+          <w:color w:val="767171" w:themeColor="background2" w:themeTint="FF" w:themeShade="80"/>
           <w:sz w:val="32"/>
           <w:szCs w:val="32"/>
         </w:rPr>
@@ -1334,17 +1455,39 @@
         <w:rPr>
           <w:b w:val="0"/>
           <w:bCs w:val="0"/>
-          <w:color w:val="7F7F7F" w:themeColor="text1" w:themeTint="80" w:themeShade="FF"/>
-          <w:sz w:val="32"/>
-          <w:szCs w:val="32"/>
-        </w:rPr>
-        <w:t xml:space="preserve"> collegamento HTTP direttamente con il backend. </w:t>
-      </w:r>
-      <w:r>
-        <w:rPr>
-          <w:b w:val="0"/>
-          <w:bCs w:val="0"/>
-          <w:color w:val="7F7F7F" w:themeColor="text1" w:themeTint="80" w:themeShade="FF"/>
+          <w:color w:val="767171" w:themeColor="background2" w:themeTint="FF" w:themeShade="80"/>
+          <w:sz w:val="32"/>
+          <w:szCs w:val="32"/>
+        </w:rPr>
+        <w:t xml:space="preserve"> collegamento HTTP direttamente con il </w:t>
+      </w:r>
+      <w:proofErr w:type="spellStart"/>
+      <w:r>
+        <w:rPr>
+          <w:b w:val="0"/>
+          <w:bCs w:val="0"/>
+          <w:color w:val="767171" w:themeColor="background2" w:themeTint="FF" w:themeShade="80"/>
+          <w:sz w:val="32"/>
+          <w:szCs w:val="32"/>
+        </w:rPr>
+        <w:t>backend</w:t>
+      </w:r>
+      <w:proofErr w:type="spellEnd"/>
+      <w:r>
+        <w:rPr>
+          <w:b w:val="0"/>
+          <w:bCs w:val="0"/>
+          <w:color w:val="767171" w:themeColor="background2" w:themeTint="FF" w:themeShade="80"/>
+          <w:sz w:val="32"/>
+          <w:szCs w:val="32"/>
+        </w:rPr>
+        <w:t xml:space="preserve">. </w:t>
+      </w:r>
+      <w:r>
+        <w:rPr>
+          <w:b w:val="0"/>
+          <w:bCs w:val="0"/>
+          <w:color w:val="767171" w:themeColor="background2" w:themeTint="FF" w:themeShade="80"/>
           <w:sz w:val="32"/>
           <w:szCs w:val="32"/>
         </w:rPr>
@@ -1354,27 +1497,29 @@
         <w:rPr>
           <w:b w:val="0"/>
           <w:bCs w:val="0"/>
-          <w:color w:val="7F7F7F" w:themeColor="text1" w:themeTint="80" w:themeShade="FF"/>
+          <w:color w:val="767171" w:themeColor="background2" w:themeTint="FF" w:themeShade="80"/>
           <w:sz w:val="32"/>
           <w:szCs w:val="32"/>
         </w:rPr>
         <w:t xml:space="preserve"> un collegamento unidirezionale verso il </w:t>
       </w:r>
-      <w:r>
-        <w:rPr>
-          <w:b w:val="0"/>
-          <w:bCs w:val="0"/>
-          <w:color w:val="7F7F7F" w:themeColor="text1" w:themeTint="80" w:themeShade="FF"/>
+      <w:proofErr w:type="spellStart"/>
+      <w:r>
+        <w:rPr>
+          <w:b w:val="0"/>
+          <w:bCs w:val="0"/>
+          <w:color w:val="767171" w:themeColor="background2" w:themeTint="FF" w:themeShade="80"/>
           <w:sz w:val="32"/>
           <w:szCs w:val="32"/>
         </w:rPr>
         <w:t>backend</w:t>
       </w:r>
-      <w:r>
-        <w:rPr>
-          <w:b w:val="0"/>
-          <w:bCs w:val="0"/>
-          <w:color w:val="7F7F7F" w:themeColor="text1" w:themeTint="80" w:themeShade="FF"/>
+      <w:proofErr w:type="spellEnd"/>
+      <w:r>
+        <w:rPr>
+          <w:b w:val="0"/>
+          <w:bCs w:val="0"/>
+          <w:color w:val="767171" w:themeColor="background2" w:themeTint="FF" w:themeShade="80"/>
           <w:sz w:val="32"/>
           <w:szCs w:val="32"/>
         </w:rPr>
@@ -1382,7 +1527,15 @@
       </w:r>
     </w:p>
     <w:p>
-      <w:r>
+      <w:pPr>
+        <w:rPr>
+          <w:color w:val="767171" w:themeColor="background2" w:themeTint="FF" w:themeShade="80"/>
+        </w:rPr>
+      </w:pPr>
+      <w:r>
+        <w:rPr>
+          <w:color w:val="767171" w:themeColor="background2" w:themeTint="FF" w:themeShade="80"/>
+        </w:rPr>
         <w:br w:type="page"/>
       </w:r>
     </w:p>
@@ -1393,21 +1546,23 @@
         <w:rPr>
           <w:b w:val="1"/>
           <w:bCs w:val="1"/>
-          <w:color w:val="7F7F7F" w:themeColor="text1" w:themeTint="80" w:themeShade="FF"/>
+          <w:color w:val="767171" w:themeColor="background2" w:themeTint="FF" w:themeShade="80"/>
           <w:sz w:val="40"/>
           <w:szCs w:val="40"/>
         </w:rPr>
       </w:pPr>
+      <w:proofErr w:type="spellStart"/>
       <w:r>
         <w:rPr>
           <w:b w:val="1"/>
           <w:bCs w:val="1"/>
-          <w:color w:val="7F7F7F" w:themeColor="text1" w:themeTint="80" w:themeShade="FF"/>
+          <w:color w:val="767171" w:themeColor="background2" w:themeTint="FF" w:themeShade="80"/>
           <w:sz w:val="40"/>
           <w:szCs w:val="40"/>
         </w:rPr>
         <w:t>Frontend</w:t>
       </w:r>
+      <w:proofErr w:type="spellEnd"/>
     </w:p>
     <w:p>
       <w:pPr>
@@ -1416,26 +1571,48 @@
         <w:rPr>
           <w:b w:val="0"/>
           <w:bCs w:val="0"/>
-          <w:color w:val="7F7F7F" w:themeColor="text1" w:themeTint="80" w:themeShade="FF"/>
-          <w:sz w:val="32"/>
-          <w:szCs w:val="32"/>
-        </w:rPr>
-      </w:pPr>
-      <w:r>
-        <w:rPr>
-          <w:b w:val="0"/>
-          <w:bCs w:val="0"/>
-          <w:color w:val="7F7F7F" w:themeColor="text1" w:themeTint="80" w:themeShade="FF"/>
-          <w:sz w:val="32"/>
-          <w:szCs w:val="32"/>
-        </w:rPr>
-        <w:t xml:space="preserve">Il frontend non è altro che una pagina web sviluppata con i classici tool CSS, PHP e JS. </w:t>
-      </w:r>
-      <w:r>
-        <w:rPr>
-          <w:b w:val="0"/>
-          <w:bCs w:val="0"/>
-          <w:color w:val="7F7F7F" w:themeColor="text1" w:themeTint="80" w:themeShade="FF"/>
+          <w:color w:val="767171" w:themeColor="background2" w:themeTint="FF" w:themeShade="80"/>
+          <w:sz w:val="32"/>
+          <w:szCs w:val="32"/>
+        </w:rPr>
+      </w:pPr>
+      <w:r>
+        <w:rPr>
+          <w:b w:val="0"/>
+          <w:bCs w:val="0"/>
+          <w:color w:val="767171" w:themeColor="background2" w:themeTint="FF" w:themeShade="80"/>
+          <w:sz w:val="32"/>
+          <w:szCs w:val="32"/>
+        </w:rPr>
+        <w:t xml:space="preserve">Il </w:t>
+      </w:r>
+      <w:proofErr w:type="spellStart"/>
+      <w:r>
+        <w:rPr>
+          <w:b w:val="0"/>
+          <w:bCs w:val="0"/>
+          <w:color w:val="767171" w:themeColor="background2" w:themeTint="FF" w:themeShade="80"/>
+          <w:sz w:val="32"/>
+          <w:szCs w:val="32"/>
+        </w:rPr>
+        <w:t>frontend</w:t>
+      </w:r>
+      <w:proofErr w:type="spellEnd"/>
+      <w:r>
+        <w:rPr>
+          <w:b w:val="0"/>
+          <w:bCs w:val="0"/>
+          <w:color w:val="767171" w:themeColor="background2" w:themeTint="FF" w:themeShade="80"/>
+          <w:sz w:val="32"/>
+          <w:szCs w:val="32"/>
+        </w:rPr>
+        <w:t xml:space="preserve"> non è altro che una pagina web sviluppata con i classici tool CSS, PHP e JS. </w:t>
+      </w:r>
+      <w:r>
+        <w:rPr>
+          <w:b w:val="0"/>
+          <w:bCs w:val="0"/>
+          <w:color w:val="767171" w:themeColor="background2" w:themeTint="FF" w:themeShade="80"/>
           <w:sz w:val="32"/>
           <w:szCs w:val="32"/>
         </w:rPr>
@@ -1445,7 +1622,7 @@
         <w:rPr>
           <w:b w:val="0"/>
           <w:bCs w:val="0"/>
-          <w:color w:val="7F7F7F" w:themeColor="text1" w:themeTint="80" w:themeShade="FF"/>
+          <w:color w:val="767171" w:themeColor="background2" w:themeTint="FF" w:themeShade="80"/>
           <w:sz w:val="32"/>
           <w:szCs w:val="32"/>
         </w:rPr>
@@ -1455,7 +1632,7 @@
         <w:rPr>
           <w:b w:val="0"/>
           <w:bCs w:val="0"/>
-          <w:color w:val="7F7F7F" w:themeColor="text1" w:themeTint="80" w:themeShade="FF"/>
+          <w:color w:val="767171" w:themeColor="background2" w:themeTint="FF" w:themeShade="80"/>
           <w:sz w:val="32"/>
           <w:szCs w:val="32"/>
         </w:rPr>
@@ -1465,7 +1642,7 @@
         <w:rPr>
           <w:b w:val="0"/>
           <w:bCs w:val="0"/>
-          <w:color w:val="7F7F7F" w:themeColor="text1" w:themeTint="80" w:themeShade="FF"/>
+          <w:color w:val="767171" w:themeColor="background2" w:themeTint="FF" w:themeShade="80"/>
           <w:sz w:val="32"/>
           <w:szCs w:val="32"/>
         </w:rPr>
@@ -1475,7 +1652,7 @@
         <w:rPr>
           <w:b w:val="0"/>
           <w:bCs w:val="0"/>
-          <w:color w:val="7F7F7F" w:themeColor="text1" w:themeTint="80" w:themeShade="FF"/>
+          <w:color w:val="767171" w:themeColor="background2" w:themeTint="FF" w:themeShade="80"/>
           <w:sz w:val="32"/>
           <w:szCs w:val="32"/>
         </w:rPr>
@@ -1485,7 +1662,7 @@
         <w:rPr>
           <w:b w:val="0"/>
           <w:bCs w:val="0"/>
-          <w:color w:val="7F7F7F" w:themeColor="text1" w:themeTint="80" w:themeShade="FF"/>
+          <w:color w:val="767171" w:themeColor="background2" w:themeTint="FF" w:themeShade="80"/>
           <w:sz w:val="32"/>
           <w:szCs w:val="32"/>
         </w:rPr>
@@ -1496,7 +1673,7 @@
         <w:rPr>
           <w:b w:val="0"/>
           <w:bCs w:val="0"/>
-          <w:color w:val="7F7F7F" w:themeColor="text1" w:themeTint="80" w:themeShade="FF"/>
+          <w:color w:val="767171" w:themeColor="background2" w:themeTint="FF" w:themeShade="80"/>
           <w:sz w:val="32"/>
           <w:szCs w:val="32"/>
         </w:rPr>
@@ -1507,7 +1684,7 @@
         <w:rPr>
           <w:b w:val="0"/>
           <w:bCs w:val="0"/>
-          <w:color w:val="7F7F7F" w:themeColor="text1" w:themeTint="80" w:themeShade="FF"/>
+          <w:color w:val="767171" w:themeColor="background2" w:themeTint="FF" w:themeShade="80"/>
           <w:sz w:val="32"/>
           <w:szCs w:val="32"/>
         </w:rPr>
@@ -1517,7 +1694,7 @@
         <w:rPr>
           <w:b w:val="0"/>
           <w:bCs w:val="0"/>
-          <w:color w:val="7F7F7F" w:themeColor="text1" w:themeTint="80" w:themeShade="FF"/>
+          <w:color w:val="767171" w:themeColor="background2" w:themeTint="FF" w:themeShade="80"/>
           <w:sz w:val="32"/>
           <w:szCs w:val="32"/>
         </w:rPr>
@@ -1527,7 +1704,7 @@
         <w:rPr>
           <w:b w:val="0"/>
           <w:bCs w:val="0"/>
-          <w:color w:val="7F7F7F" w:themeColor="text1" w:themeTint="80" w:themeShade="FF"/>
+          <w:color w:val="767171" w:themeColor="background2" w:themeTint="FF" w:themeShade="80"/>
           <w:sz w:val="32"/>
           <w:szCs w:val="32"/>
         </w:rPr>
@@ -1538,7 +1715,7 @@
         <w:rPr>
           <w:b w:val="0"/>
           <w:bCs w:val="0"/>
-          <w:color w:val="7F7F7F" w:themeColor="text1" w:themeTint="80" w:themeShade="FF"/>
+          <w:color w:val="767171" w:themeColor="background2" w:themeTint="FF" w:themeShade="80"/>
           <w:sz w:val="32"/>
           <w:szCs w:val="32"/>
         </w:rPr>
@@ -1549,27 +1726,29 @@
         <w:rPr>
           <w:b w:val="0"/>
           <w:bCs w:val="0"/>
-          <w:color w:val="7F7F7F" w:themeColor="text1" w:themeTint="80" w:themeShade="FF"/>
+          <w:color w:val="767171" w:themeColor="background2" w:themeTint="FF" w:themeShade="80"/>
           <w:sz w:val="32"/>
           <w:szCs w:val="32"/>
         </w:rPr>
         <w:t xml:space="preserve">, che comunica al </w:t>
       </w:r>
-      <w:r>
-        <w:rPr>
-          <w:b w:val="0"/>
-          <w:bCs w:val="0"/>
-          <w:color w:val="7F7F7F" w:themeColor="text1" w:themeTint="80" w:themeShade="FF"/>
+      <w:proofErr w:type="spellStart"/>
+      <w:r>
+        <w:rPr>
+          <w:b w:val="0"/>
+          <w:bCs w:val="0"/>
+          <w:color w:val="767171" w:themeColor="background2" w:themeTint="FF" w:themeShade="80"/>
           <w:sz w:val="32"/>
           <w:szCs w:val="32"/>
         </w:rPr>
         <w:t>backend</w:t>
       </w:r>
-      <w:r>
-        <w:rPr>
-          <w:b w:val="0"/>
-          <w:bCs w:val="0"/>
-          <w:color w:val="7F7F7F" w:themeColor="text1" w:themeTint="80" w:themeShade="FF"/>
+      <w:proofErr w:type="spellEnd"/>
+      <w:r>
+        <w:rPr>
+          <w:b w:val="0"/>
+          <w:bCs w:val="0"/>
+          <w:color w:val="767171" w:themeColor="background2" w:themeTint="FF" w:themeShade="80"/>
           <w:sz w:val="32"/>
           <w:szCs w:val="32"/>
         </w:rPr>
@@ -1579,7 +1758,7 @@
         <w:rPr>
           <w:b w:val="0"/>
           <w:bCs w:val="0"/>
-          <w:color w:val="7F7F7F" w:themeColor="text1" w:themeTint="80" w:themeShade="FF"/>
+          <w:color w:val="767171" w:themeColor="background2" w:themeTint="FF" w:themeShade="80"/>
           <w:sz w:val="32"/>
           <w:szCs w:val="32"/>
         </w:rPr>
@@ -1589,27 +1768,29 @@
         <w:rPr>
           <w:b w:val="0"/>
           <w:bCs w:val="0"/>
-          <w:color w:val="7F7F7F" w:themeColor="text1" w:themeTint="80" w:themeShade="FF"/>
+          <w:color w:val="767171" w:themeColor="background2" w:themeTint="FF" w:themeShade="80"/>
           <w:sz w:val="32"/>
           <w:szCs w:val="32"/>
         </w:rPr>
         <w:t xml:space="preserve">erranno inviati in seguito dal </w:t>
       </w:r>
-      <w:r>
-        <w:rPr>
-          <w:b w:val="0"/>
-          <w:bCs w:val="0"/>
-          <w:color w:val="7F7F7F" w:themeColor="text1" w:themeTint="80" w:themeShade="FF"/>
+      <w:proofErr w:type="spellStart"/>
+      <w:r>
+        <w:rPr>
+          <w:b w:val="0"/>
+          <w:bCs w:val="0"/>
+          <w:color w:val="767171" w:themeColor="background2" w:themeTint="FF" w:themeShade="80"/>
           <w:sz w:val="32"/>
           <w:szCs w:val="32"/>
         </w:rPr>
         <w:t>frontend</w:t>
       </w:r>
-      <w:r>
-        <w:rPr>
-          <w:b w:val="0"/>
-          <w:bCs w:val="0"/>
-          <w:color w:val="7F7F7F" w:themeColor="text1" w:themeTint="80" w:themeShade="FF"/>
+      <w:proofErr w:type="spellEnd"/>
+      <w:r>
+        <w:rPr>
+          <w:b w:val="0"/>
+          <w:bCs w:val="0"/>
+          <w:color w:val="767171" w:themeColor="background2" w:themeTint="FF" w:themeShade="80"/>
           <w:sz w:val="32"/>
           <w:szCs w:val="32"/>
         </w:rPr>
@@ -1623,7 +1804,7 @@
         <w:rPr>
           <w:b w:val="1"/>
           <w:bCs w:val="1"/>
-          <w:color w:val="7F7F7F" w:themeColor="text1" w:themeTint="80" w:themeShade="FF"/>
+          <w:color w:val="767171" w:themeColor="background2" w:themeTint="FF" w:themeShade="80"/>
           <w:sz w:val="40"/>
           <w:szCs w:val="40"/>
         </w:rPr>
@@ -1632,7 +1813,7 @@
         <w:rPr>
           <w:b w:val="1"/>
           <w:bCs w:val="1"/>
-          <w:color w:val="7F7F7F" w:themeColor="text1" w:themeTint="80" w:themeShade="FF"/>
+          <w:color w:val="767171" w:themeColor="background2" w:themeTint="FF" w:themeShade="80"/>
           <w:sz w:val="40"/>
           <w:szCs w:val="40"/>
         </w:rPr>
@@ -1646,16 +1827,16 @@
         <w:rPr>
           <w:b w:val="0"/>
           <w:bCs w:val="0"/>
-          <w:color w:val="7F7F7F" w:themeColor="text1" w:themeTint="80" w:themeShade="FF"/>
-          <w:sz w:val="32"/>
-          <w:szCs w:val="32"/>
-        </w:rPr>
-      </w:pPr>
-      <w:r>
-        <w:rPr>
-          <w:b w:val="0"/>
-          <w:bCs w:val="0"/>
-          <w:color w:val="7F7F7F" w:themeColor="text1" w:themeTint="80" w:themeShade="FF"/>
+          <w:color w:val="767171" w:themeColor="background2" w:themeTint="FF" w:themeShade="80"/>
+          <w:sz w:val="32"/>
+          <w:szCs w:val="32"/>
+        </w:rPr>
+      </w:pPr>
+      <w:r>
+        <w:rPr>
+          <w:b w:val="0"/>
+          <w:bCs w:val="0"/>
+          <w:color w:val="767171" w:themeColor="background2" w:themeTint="FF" w:themeShade="80"/>
           <w:sz w:val="32"/>
           <w:szCs w:val="32"/>
         </w:rPr>
@@ -1665,7 +1846,7 @@
         <w:rPr>
           <w:b w:val="0"/>
           <w:bCs w:val="0"/>
-          <w:color w:val="7F7F7F" w:themeColor="text1" w:themeTint="80" w:themeShade="FF"/>
+          <w:color w:val="767171" w:themeColor="background2" w:themeTint="FF" w:themeShade="80"/>
           <w:sz w:val="32"/>
           <w:szCs w:val="32"/>
         </w:rPr>
@@ -1675,7 +1856,7 @@
         <w:rPr>
           <w:b w:val="0"/>
           <w:bCs w:val="0"/>
-          <w:color w:val="7F7F7F" w:themeColor="text1" w:themeTint="80" w:themeShade="FF"/>
+          <w:color w:val="767171" w:themeColor="background2" w:themeTint="FF" w:themeShade="80"/>
           <w:sz w:val="32"/>
           <w:szCs w:val="32"/>
         </w:rPr>
@@ -1685,7 +1866,7 @@
         <w:rPr>
           <w:b w:val="0"/>
           <w:bCs w:val="0"/>
-          <w:color w:val="7F7F7F" w:themeColor="text1" w:themeTint="80" w:themeShade="FF"/>
+          <w:color w:val="767171" w:themeColor="background2" w:themeTint="FF" w:themeShade="80"/>
           <w:sz w:val="32"/>
           <w:szCs w:val="32"/>
         </w:rPr>
@@ -1695,7 +1876,7 @@
         <w:rPr>
           <w:b w:val="0"/>
           <w:bCs w:val="0"/>
-          <w:color w:val="7F7F7F" w:themeColor="text1" w:themeTint="80" w:themeShade="FF"/>
+          <w:color w:val="767171" w:themeColor="background2" w:themeTint="FF" w:themeShade="80"/>
           <w:sz w:val="32"/>
           <w:szCs w:val="32"/>
         </w:rPr>
@@ -1705,7 +1886,7 @@
         <w:rPr>
           <w:b w:val="0"/>
           <w:bCs w:val="0"/>
-          <w:color w:val="7F7F7F" w:themeColor="text1" w:themeTint="80" w:themeShade="FF"/>
+          <w:color w:val="767171" w:themeColor="background2" w:themeTint="FF" w:themeShade="80"/>
           <w:sz w:val="32"/>
           <w:szCs w:val="32"/>
         </w:rPr>
@@ -1715,7 +1896,7 @@
         <w:rPr>
           <w:b w:val="0"/>
           <w:bCs w:val="0"/>
-          <w:color w:val="7F7F7F" w:themeColor="text1" w:themeTint="80" w:themeShade="FF"/>
+          <w:color w:val="767171" w:themeColor="background2" w:themeTint="FF" w:themeShade="80"/>
           <w:sz w:val="32"/>
           <w:szCs w:val="32"/>
         </w:rPr>
@@ -1726,7 +1907,7 @@
         <w:rPr>
           <w:b w:val="0"/>
           <w:bCs w:val="0"/>
-          <w:color w:val="7F7F7F" w:themeColor="text1" w:themeTint="80" w:themeShade="FF"/>
+          <w:color w:val="767171" w:themeColor="background2" w:themeTint="FF" w:themeShade="80"/>
           <w:sz w:val="32"/>
           <w:szCs w:val="32"/>
         </w:rPr>
@@ -1737,7 +1918,7 @@
         <w:rPr>
           <w:b w:val="0"/>
           <w:bCs w:val="0"/>
-          <w:color w:val="7F7F7F" w:themeColor="text1" w:themeTint="80" w:themeShade="FF"/>
+          <w:color w:val="767171" w:themeColor="background2" w:themeTint="FF" w:themeShade="80"/>
           <w:sz w:val="32"/>
           <w:szCs w:val="32"/>
         </w:rPr>
@@ -1747,7 +1928,7 @@
         <w:rPr>
           <w:b w:val="0"/>
           <w:bCs w:val="0"/>
-          <w:color w:val="7F7F7F" w:themeColor="text1" w:themeTint="80" w:themeShade="FF"/>
+          <w:color w:val="767171" w:themeColor="background2" w:themeTint="FF" w:themeShade="80"/>
           <w:sz w:val="32"/>
           <w:szCs w:val="32"/>
         </w:rPr>
@@ -1757,7 +1938,7 @@
         <w:rPr>
           <w:b w:val="0"/>
           <w:bCs w:val="0"/>
-          <w:color w:val="7F7F7F" w:themeColor="text1" w:themeTint="80" w:themeShade="FF"/>
+          <w:color w:val="767171" w:themeColor="background2" w:themeTint="FF" w:themeShade="80"/>
           <w:sz w:val="32"/>
           <w:szCs w:val="32"/>
         </w:rPr>
@@ -1767,7 +1948,7 @@
         <w:rPr>
           <w:b w:val="0"/>
           <w:bCs w:val="0"/>
-          <w:color w:val="7F7F7F" w:themeColor="text1" w:themeTint="80" w:themeShade="FF"/>
+          <w:color w:val="767171" w:themeColor="background2" w:themeTint="FF" w:themeShade="80"/>
           <w:sz w:val="32"/>
           <w:szCs w:val="32"/>
         </w:rPr>
@@ -1777,7 +1958,7 @@
         <w:rPr>
           <w:b w:val="0"/>
           <w:bCs w:val="0"/>
-          <w:color w:val="7F7F7F" w:themeColor="text1" w:themeTint="80" w:themeShade="FF"/>
+          <w:color w:val="767171" w:themeColor="background2" w:themeTint="FF" w:themeShade="80"/>
           <w:sz w:val="32"/>
           <w:szCs w:val="32"/>
         </w:rPr>
@@ -1787,7 +1968,7 @@
         <w:rPr>
           <w:b w:val="0"/>
           <w:bCs w:val="0"/>
-          <w:color w:val="7F7F7F" w:themeColor="text1" w:themeTint="80" w:themeShade="FF"/>
+          <w:color w:val="767171" w:themeColor="background2" w:themeTint="FF" w:themeShade="80"/>
           <w:sz w:val="32"/>
           <w:szCs w:val="32"/>
         </w:rPr>
@@ -1797,7 +1978,7 @@
         <w:rPr>
           <w:b w:val="0"/>
           <w:bCs w:val="0"/>
-          <w:color w:val="7F7F7F" w:themeColor="text1" w:themeTint="80" w:themeShade="FF"/>
+          <w:color w:val="767171" w:themeColor="background2" w:themeTint="FF" w:themeShade="80"/>
           <w:sz w:val="32"/>
           <w:szCs w:val="32"/>
         </w:rPr>
@@ -1807,7 +1988,7 @@
         <w:rPr>
           <w:b w:val="0"/>
           <w:bCs w:val="0"/>
-          <w:color w:val="7F7F7F" w:themeColor="text1" w:themeTint="80" w:themeShade="FF"/>
+          <w:color w:val="767171" w:themeColor="background2" w:themeTint="FF" w:themeShade="80"/>
           <w:sz w:val="32"/>
           <w:szCs w:val="32"/>
         </w:rPr>
@@ -1817,7 +1998,7 @@
         <w:rPr>
           <w:b w:val="0"/>
           <w:bCs w:val="0"/>
-          <w:color w:val="7F7F7F" w:themeColor="text1" w:themeTint="80" w:themeShade="FF"/>
+          <w:color w:val="767171" w:themeColor="background2" w:themeTint="FF" w:themeShade="80"/>
           <w:sz w:val="32"/>
           <w:szCs w:val="32"/>
         </w:rPr>
@@ -1827,7 +2008,7 @@
         <w:rPr>
           <w:b w:val="0"/>
           <w:bCs w:val="0"/>
-          <w:color w:val="7F7F7F" w:themeColor="text1" w:themeTint="80" w:themeShade="FF"/>
+          <w:color w:val="767171" w:themeColor="background2" w:themeTint="FF" w:themeShade="80"/>
           <w:sz w:val="32"/>
           <w:szCs w:val="32"/>
         </w:rPr>
@@ -1837,7 +2018,7 @@
         <w:rPr>
           <w:b w:val="0"/>
           <w:bCs w:val="0"/>
-          <w:color w:val="7F7F7F" w:themeColor="text1" w:themeTint="80" w:themeShade="FF"/>
+          <w:color w:val="767171" w:themeColor="background2" w:themeTint="FF" w:themeShade="80"/>
           <w:sz w:val="32"/>
           <w:szCs w:val="32"/>
         </w:rPr>
@@ -1847,7 +2028,7 @@
         <w:rPr>
           <w:b w:val="0"/>
           <w:bCs w:val="0"/>
-          <w:color w:val="7F7F7F" w:themeColor="text1" w:themeTint="80" w:themeShade="FF"/>
+          <w:color w:val="767171" w:themeColor="background2" w:themeTint="FF" w:themeShade="80"/>
           <w:sz w:val="32"/>
           <w:szCs w:val="32"/>
         </w:rPr>
@@ -1858,7 +2039,7 @@
         <w:rPr>
           <w:b w:val="0"/>
           <w:bCs w:val="0"/>
-          <w:color w:val="7F7F7F" w:themeColor="text1" w:themeTint="80" w:themeShade="FF"/>
+          <w:color w:val="767171" w:themeColor="background2" w:themeTint="FF" w:themeShade="80"/>
           <w:sz w:val="32"/>
           <w:szCs w:val="32"/>
         </w:rPr>
@@ -1869,7 +2050,7 @@
         <w:rPr>
           <w:b w:val="0"/>
           <w:bCs w:val="0"/>
-          <w:color w:val="7F7F7F" w:themeColor="text1" w:themeTint="80" w:themeShade="FF"/>
+          <w:color w:val="767171" w:themeColor="background2" w:themeTint="FF" w:themeShade="80"/>
           <w:sz w:val="32"/>
           <w:szCs w:val="32"/>
         </w:rPr>
@@ -1879,7 +2060,7 @@
         <w:rPr>
           <w:b w:val="0"/>
           <w:bCs w:val="0"/>
-          <w:color w:val="7F7F7F" w:themeColor="text1" w:themeTint="80" w:themeShade="FF"/>
+          <w:color w:val="767171" w:themeColor="background2" w:themeTint="FF" w:themeShade="80"/>
           <w:sz w:val="32"/>
           <w:szCs w:val="32"/>
         </w:rPr>
@@ -1889,7 +2070,7 @@
         <w:rPr>
           <w:b w:val="0"/>
           <w:bCs w:val="0"/>
-          <w:color w:val="7F7F7F" w:themeColor="text1" w:themeTint="80" w:themeShade="FF"/>
+          <w:color w:val="767171" w:themeColor="background2" w:themeTint="FF" w:themeShade="80"/>
           <w:sz w:val="32"/>
           <w:szCs w:val="32"/>
         </w:rPr>
@@ -1899,7 +2080,7 @@
         <w:rPr>
           <w:b w:val="0"/>
           <w:bCs w:val="0"/>
-          <w:color w:val="7F7F7F" w:themeColor="text1" w:themeTint="80" w:themeShade="FF"/>
+          <w:color w:val="767171" w:themeColor="background2" w:themeTint="FF" w:themeShade="80"/>
           <w:sz w:val="32"/>
           <w:szCs w:val="32"/>
         </w:rPr>
@@ -1910,7 +2091,7 @@
         <w:rPr>
           <w:b w:val="0"/>
           <w:bCs w:val="0"/>
-          <w:color w:val="7F7F7F" w:themeColor="text1" w:themeTint="80" w:themeShade="FF"/>
+          <w:color w:val="767171" w:themeColor="background2" w:themeTint="FF" w:themeShade="80"/>
           <w:sz w:val="32"/>
           <w:szCs w:val="32"/>
         </w:rPr>
@@ -1921,7 +2102,7 @@
         <w:rPr>
           <w:b w:val="0"/>
           <w:bCs w:val="0"/>
-          <w:color w:val="7F7F7F" w:themeColor="text1" w:themeTint="80" w:themeShade="FF"/>
+          <w:color w:val="767171" w:themeColor="background2" w:themeTint="FF" w:themeShade="80"/>
           <w:sz w:val="32"/>
           <w:szCs w:val="32"/>
         </w:rPr>
@@ -1931,7 +2112,7 @@
         <w:rPr>
           <w:b w:val="0"/>
           <w:bCs w:val="0"/>
-          <w:color w:val="7F7F7F" w:themeColor="text1" w:themeTint="80" w:themeShade="FF"/>
+          <w:color w:val="767171" w:themeColor="background2" w:themeTint="FF" w:themeShade="80"/>
           <w:sz w:val="32"/>
           <w:szCs w:val="32"/>
         </w:rPr>
@@ -1942,7 +2123,7 @@
         <w:rPr>
           <w:b w:val="0"/>
           <w:bCs w:val="0"/>
-          <w:color w:val="7F7F7F" w:themeColor="text1" w:themeTint="80" w:themeShade="FF"/>
+          <w:color w:val="767171" w:themeColor="background2" w:themeTint="FF" w:themeShade="80"/>
           <w:sz w:val="32"/>
           <w:szCs w:val="32"/>
         </w:rPr>
@@ -1953,17 +2134,29 @@
         <w:rPr>
           <w:b w:val="0"/>
           <w:bCs w:val="0"/>
-          <w:color w:val="7F7F7F" w:themeColor="text1" w:themeTint="80" w:themeShade="FF"/>
-          <w:sz w:val="32"/>
-          <w:szCs w:val="32"/>
-        </w:rPr>
-        <w:t xml:space="preserve"> non sarà però attivabile se la mobile app fosse già stata avvisata della presa in gestione del frontend</w:t>
-      </w:r>
-      <w:r>
-        <w:rPr>
-          <w:b w:val="0"/>
-          <w:bCs w:val="0"/>
-          <w:color w:val="7F7F7F" w:themeColor="text1" w:themeTint="80" w:themeShade="FF"/>
+          <w:color w:val="767171" w:themeColor="background2" w:themeTint="FF" w:themeShade="80"/>
+          <w:sz w:val="32"/>
+          <w:szCs w:val="32"/>
+        </w:rPr>
+        <w:t xml:space="preserve"> non sarà però attivabile se la mobile app fosse già stata avvisata della presa in gestione del </w:t>
+      </w:r>
+      <w:proofErr w:type="spellStart"/>
+      <w:r>
+        <w:rPr>
+          <w:b w:val="0"/>
+          <w:bCs w:val="0"/>
+          <w:color w:val="767171" w:themeColor="background2" w:themeTint="FF" w:themeShade="80"/>
+          <w:sz w:val="32"/>
+          <w:szCs w:val="32"/>
+        </w:rPr>
+        <w:t>frontend</w:t>
+      </w:r>
+      <w:proofErr w:type="spellEnd"/>
+      <w:r>
+        <w:rPr>
+          <w:b w:val="0"/>
+          <w:bCs w:val="0"/>
+          <w:color w:val="767171" w:themeColor="background2" w:themeTint="FF" w:themeShade="80"/>
           <w:sz w:val="32"/>
           <w:szCs w:val="32"/>
         </w:rPr>
@@ -1974,7 +2167,7 @@
         <w:rPr>
           <w:b w:val="0"/>
           <w:bCs w:val="0"/>
-          <w:color w:val="7F7F7F" w:themeColor="text1" w:themeTint="80" w:themeShade="FF"/>
+          <w:color w:val="767171" w:themeColor="background2" w:themeTint="FF" w:themeShade="80"/>
           <w:sz w:val="32"/>
           <w:szCs w:val="32"/>
         </w:rPr>
@@ -1985,27 +2178,29 @@
         <w:rPr>
           <w:b w:val="0"/>
           <w:bCs w:val="0"/>
-          <w:color w:val="7F7F7F" w:themeColor="text1" w:themeTint="80" w:themeShade="FF"/>
+          <w:color w:val="767171" w:themeColor="background2" w:themeTint="FF" w:themeShade="80"/>
           <w:sz w:val="32"/>
           <w:szCs w:val="32"/>
         </w:rPr>
         <w:t xml:space="preserve"> attiva, il </w:t>
       </w:r>
-      <w:r>
-        <w:rPr>
-          <w:b w:val="0"/>
-          <w:bCs w:val="0"/>
-          <w:color w:val="7F7F7F" w:themeColor="text1" w:themeTint="80" w:themeShade="FF"/>
+      <w:proofErr w:type="spellStart"/>
+      <w:r>
+        <w:rPr>
+          <w:b w:val="0"/>
+          <w:bCs w:val="0"/>
+          <w:color w:val="767171" w:themeColor="background2" w:themeTint="FF" w:themeShade="80"/>
           <w:sz w:val="32"/>
           <w:szCs w:val="32"/>
         </w:rPr>
         <w:t>backend</w:t>
       </w:r>
-      <w:r>
-        <w:rPr>
-          <w:b w:val="0"/>
-          <w:bCs w:val="0"/>
-          <w:color w:val="7F7F7F" w:themeColor="text1" w:themeTint="80" w:themeShade="FF"/>
+      <w:proofErr w:type="spellEnd"/>
+      <w:r>
+        <w:rPr>
+          <w:b w:val="0"/>
+          <w:bCs w:val="0"/>
+          <w:color w:val="767171" w:themeColor="background2" w:themeTint="FF" w:themeShade="80"/>
           <w:sz w:val="32"/>
           <w:szCs w:val="32"/>
         </w:rPr>
@@ -2015,7 +2210,7 @@
         <w:rPr>
           <w:b w:val="0"/>
           <w:bCs w:val="0"/>
-          <w:color w:val="7F7F7F" w:themeColor="text1" w:themeTint="80" w:themeShade="FF"/>
+          <w:color w:val="767171" w:themeColor="background2" w:themeTint="FF" w:themeShade="80"/>
           <w:sz w:val="32"/>
           <w:szCs w:val="32"/>
         </w:rPr>
@@ -2025,11 +2220,33 @@
         <w:rPr>
           <w:b w:val="0"/>
           <w:bCs w:val="0"/>
-          <w:color w:val="7F7F7F" w:themeColor="text1" w:themeTint="80" w:themeShade="FF"/>
-          <w:sz w:val="32"/>
-          <w:szCs w:val="32"/>
-        </w:rPr>
-        <w:t xml:space="preserve"> riferirà i cambiamenti al backend.</w:t>
+          <w:color w:val="767171" w:themeColor="background2" w:themeTint="FF" w:themeShade="80"/>
+          <w:sz w:val="32"/>
+          <w:szCs w:val="32"/>
+        </w:rPr>
+        <w:t xml:space="preserve"> riferirà i cambiamenti al </w:t>
+      </w:r>
+      <w:proofErr w:type="spellStart"/>
+      <w:r>
+        <w:rPr>
+          <w:b w:val="0"/>
+          <w:bCs w:val="0"/>
+          <w:color w:val="767171" w:themeColor="background2" w:themeTint="FF" w:themeShade="80"/>
+          <w:sz w:val="32"/>
+          <w:szCs w:val="32"/>
+        </w:rPr>
+        <w:t>backend</w:t>
+      </w:r>
+      <w:proofErr w:type="spellEnd"/>
+      <w:r>
+        <w:rPr>
+          <w:b w:val="0"/>
+          <w:bCs w:val="0"/>
+          <w:color w:val="767171" w:themeColor="background2" w:themeTint="FF" w:themeShade="80"/>
+          <w:sz w:val="32"/>
+          <w:szCs w:val="32"/>
+        </w:rPr>
+        <w:t>.</w:t>
       </w:r>
     </w:p>
     <w:p>
@@ -2039,7 +2256,7 @@
         <w:rPr>
           <w:b w:val="0"/>
           <w:bCs w:val="0"/>
-          <w:color w:val="7F7F7F" w:themeColor="text1" w:themeTint="80" w:themeShade="FF"/>
+          <w:color w:val="767171" w:themeColor="background2" w:themeTint="FF" w:themeShade="80"/>
           <w:sz w:val="32"/>
           <w:szCs w:val="32"/>
         </w:rPr>
@@ -2048,7 +2265,7 @@
         <w:rPr>
           <w:b w:val="1"/>
           <w:bCs w:val="1"/>
-          <w:color w:val="7F7F7F" w:themeColor="text1" w:themeTint="80" w:themeShade="FF"/>
+          <w:color w:val="767171" w:themeColor="background2" w:themeTint="FF" w:themeShade="80"/>
           <w:sz w:val="40"/>
           <w:szCs w:val="40"/>
         </w:rPr>
@@ -2062,16 +2279,16 @@
         <w:rPr>
           <w:b w:val="0"/>
           <w:bCs w:val="0"/>
-          <w:color w:val="7F7F7F" w:themeColor="text1" w:themeTint="80" w:themeShade="FF"/>
-          <w:sz w:val="32"/>
-          <w:szCs w:val="32"/>
-        </w:rPr>
-      </w:pPr>
-      <w:r>
-        <w:rPr>
-          <w:b w:val="0"/>
-          <w:bCs w:val="0"/>
-          <w:color w:val="7F7F7F" w:themeColor="text1" w:themeTint="80" w:themeShade="FF"/>
+          <w:color w:val="767171" w:themeColor="background2" w:themeTint="FF" w:themeShade="80"/>
+          <w:sz w:val="32"/>
+          <w:szCs w:val="32"/>
+        </w:rPr>
+      </w:pPr>
+      <w:r>
+        <w:rPr>
+          <w:b w:val="0"/>
+          <w:bCs w:val="0"/>
+          <w:color w:val="767171" w:themeColor="background2" w:themeTint="FF" w:themeShade="80"/>
           <w:sz w:val="32"/>
           <w:szCs w:val="32"/>
         </w:rPr>
@@ -2081,7 +2298,7 @@
         <w:rPr>
           <w:b w:val="0"/>
           <w:bCs w:val="0"/>
-          <w:color w:val="7F7F7F" w:themeColor="text1" w:themeTint="80" w:themeShade="FF"/>
+          <w:color w:val="767171" w:themeColor="background2" w:themeTint="FF" w:themeShade="80"/>
           <w:sz w:val="32"/>
           <w:szCs w:val="32"/>
         </w:rPr>
@@ -2091,7 +2308,7 @@
         <w:rPr>
           <w:b w:val="0"/>
           <w:bCs w:val="0"/>
-          <w:color w:val="7F7F7F" w:themeColor="text1" w:themeTint="80" w:themeShade="FF"/>
+          <w:color w:val="767171" w:themeColor="background2" w:themeTint="FF" w:themeShade="80"/>
           <w:sz w:val="32"/>
           <w:szCs w:val="32"/>
         </w:rPr>
@@ -2101,7 +2318,7 @@
         <w:rPr>
           <w:b w:val="0"/>
           <w:bCs w:val="0"/>
-          <w:color w:val="7F7F7F" w:themeColor="text1" w:themeTint="80" w:themeShade="FF"/>
+          <w:color w:val="767171" w:themeColor="background2" w:themeTint="FF" w:themeShade="80"/>
           <w:sz w:val="32"/>
           <w:szCs w:val="32"/>
         </w:rPr>
@@ -2111,27 +2328,39 @@
         <w:rPr>
           <w:b w:val="0"/>
           <w:bCs w:val="0"/>
-          <w:color w:val="7F7F7F" w:themeColor="text1" w:themeTint="80" w:themeShade="FF"/>
+          <w:color w:val="767171" w:themeColor="background2" w:themeTint="FF" w:themeShade="80"/>
           <w:sz w:val="32"/>
           <w:szCs w:val="32"/>
         </w:rPr>
         <w:t xml:space="preserve"> da qualsiasi parte provengano le informazioni (</w:t>
       </w:r>
-      <w:r>
-        <w:rPr>
-          <w:b w:val="0"/>
-          <w:bCs w:val="0"/>
-          <w:color w:val="7F7F7F" w:themeColor="text1" w:themeTint="80" w:themeShade="FF"/>
-          <w:sz w:val="32"/>
-          <w:szCs w:val="32"/>
-        </w:rPr>
-        <w:t>backend o mobile) bisognerà avvisar</w:t>
-      </w:r>
-      <w:r>
-        <w:rPr>
-          <w:b w:val="0"/>
-          <w:bCs w:val="0"/>
-          <w:color w:val="7F7F7F" w:themeColor="text1" w:themeTint="80" w:themeShade="FF"/>
+      <w:proofErr w:type="spellStart"/>
+      <w:r>
+        <w:rPr>
+          <w:b w:val="0"/>
+          <w:bCs w:val="0"/>
+          <w:color w:val="767171" w:themeColor="background2" w:themeTint="FF" w:themeShade="80"/>
+          <w:sz w:val="32"/>
+          <w:szCs w:val="32"/>
+        </w:rPr>
+        <w:t>backend</w:t>
+      </w:r>
+      <w:proofErr w:type="spellEnd"/>
+      <w:r>
+        <w:rPr>
+          <w:b w:val="0"/>
+          <w:bCs w:val="0"/>
+          <w:color w:val="767171" w:themeColor="background2" w:themeTint="FF" w:themeShade="80"/>
+          <w:sz w:val="32"/>
+          <w:szCs w:val="32"/>
+        </w:rPr>
+        <w:t xml:space="preserve"> o mobile) bisognerà avvisar</w:t>
+      </w:r>
+      <w:r>
+        <w:rPr>
+          <w:b w:val="0"/>
+          <w:bCs w:val="0"/>
+          <w:color w:val="767171" w:themeColor="background2" w:themeTint="FF" w:themeShade="80"/>
           <w:sz w:val="32"/>
           <w:szCs w:val="32"/>
         </w:rPr>
@@ -2141,7 +2370,7 @@
         <w:rPr>
           <w:b w:val="0"/>
           <w:bCs w:val="0"/>
-          <w:color w:val="7F7F7F" w:themeColor="text1" w:themeTint="80" w:themeShade="FF"/>
+          <w:color w:val="767171" w:themeColor="background2" w:themeTint="FF" w:themeShade="80"/>
           <w:sz w:val="32"/>
           <w:szCs w:val="32"/>
         </w:rPr>
@@ -2151,7 +2380,7 @@
         <w:rPr>
           <w:b w:val="0"/>
           <w:bCs w:val="0"/>
-          <w:color w:val="7F7F7F" w:themeColor="text1" w:themeTint="80" w:themeShade="FF"/>
+          <w:color w:val="767171" w:themeColor="background2" w:themeTint="FF" w:themeShade="80"/>
           <w:sz w:val="32"/>
           <w:szCs w:val="32"/>
         </w:rPr>
@@ -2161,7 +2390,7 @@
         <w:rPr>
           <w:b w:val="0"/>
           <w:bCs w:val="0"/>
-          <w:color w:val="7F7F7F" w:themeColor="text1" w:themeTint="80" w:themeShade="FF"/>
+          <w:color w:val="767171" w:themeColor="background2" w:themeTint="FF" w:themeShade="80"/>
           <w:sz w:val="32"/>
           <w:szCs w:val="32"/>
         </w:rPr>
@@ -2171,7 +2400,7 @@
         <w:rPr>
           <w:b w:val="0"/>
           <w:bCs w:val="0"/>
-          <w:color w:val="7F7F7F" w:themeColor="text1" w:themeTint="80" w:themeShade="FF"/>
+          <w:color w:val="767171" w:themeColor="background2" w:themeTint="FF" w:themeShade="80"/>
           <w:sz w:val="32"/>
           <w:szCs w:val="32"/>
         </w:rPr>
@@ -2181,7 +2410,7 @@
         <w:rPr>
           <w:b w:val="0"/>
           <w:bCs w:val="0"/>
-          <w:color w:val="7F7F7F" w:themeColor="text1" w:themeTint="80" w:themeShade="FF"/>
+          <w:color w:val="767171" w:themeColor="background2" w:themeTint="FF" w:themeShade="80"/>
           <w:sz w:val="32"/>
           <w:szCs w:val="32"/>
         </w:rPr>
@@ -2191,7 +2420,7 @@
         <w:rPr>
           <w:b w:val="0"/>
           <w:bCs w:val="0"/>
-          <w:color w:val="7F7F7F" w:themeColor="text1" w:themeTint="80" w:themeShade="FF"/>
+          <w:color w:val="767171" w:themeColor="background2" w:themeTint="FF" w:themeShade="80"/>
           <w:sz w:val="32"/>
           <w:szCs w:val="32"/>
         </w:rPr>
@@ -2201,7 +2430,7 @@
         <w:rPr>
           <w:b w:val="0"/>
           <w:bCs w:val="0"/>
-          <w:color w:val="7F7F7F" w:themeColor="text1" w:themeTint="80" w:themeShade="FF"/>
+          <w:color w:val="767171" w:themeColor="background2" w:themeTint="FF" w:themeShade="80"/>
           <w:sz w:val="32"/>
           <w:szCs w:val="32"/>
         </w:rPr>
@@ -2211,7 +2440,7 @@
         <w:rPr>
           <w:b w:val="0"/>
           <w:bCs w:val="0"/>
-          <w:color w:val="7F7F7F" w:themeColor="text1" w:themeTint="80" w:themeShade="FF"/>
+          <w:color w:val="767171" w:themeColor="background2" w:themeTint="FF" w:themeShade="80"/>
           <w:sz w:val="32"/>
           <w:szCs w:val="32"/>
         </w:rPr>
@@ -2225,21 +2454,23 @@
         <w:rPr>
           <w:b w:val="0"/>
           <w:bCs w:val="0"/>
-          <w:color w:val="7F7F7F" w:themeColor="text1" w:themeTint="80" w:themeShade="FF"/>
-          <w:sz w:val="32"/>
-          <w:szCs w:val="32"/>
-        </w:rPr>
-      </w:pPr>
+          <w:color w:val="767171" w:themeColor="background2" w:themeTint="FF" w:themeShade="80"/>
+          <w:sz w:val="32"/>
+          <w:szCs w:val="32"/>
+        </w:rPr>
+      </w:pPr>
+      <w:proofErr w:type="spellStart"/>
       <w:r>
         <w:rPr>
           <w:b w:val="1"/>
           <w:bCs w:val="1"/>
-          <w:color w:val="7F7F7F" w:themeColor="text1" w:themeTint="80" w:themeShade="FF"/>
+          <w:color w:val="767171" w:themeColor="background2" w:themeTint="FF" w:themeShade="80"/>
           <w:sz w:val="40"/>
           <w:szCs w:val="40"/>
         </w:rPr>
         <w:t>Backend</w:t>
       </w:r>
+      <w:proofErr w:type="spellEnd"/>
     </w:p>
     <w:p>
       <w:pPr>
@@ -2248,26 +2479,48 @@
         <w:rPr>
           <w:b w:val="0"/>
           <w:bCs w:val="0"/>
-          <w:color w:val="7F7F7F" w:themeColor="text1" w:themeTint="80" w:themeShade="FF"/>
-          <w:sz w:val="32"/>
-          <w:szCs w:val="32"/>
-        </w:rPr>
-      </w:pPr>
-      <w:r>
-        <w:rPr>
-          <w:b w:val="0"/>
-          <w:bCs w:val="0"/>
-          <w:color w:val="7F7F7F" w:themeColor="text1" w:themeTint="80" w:themeShade="FF"/>
-          <w:sz w:val="32"/>
-          <w:szCs w:val="32"/>
-        </w:rPr>
-        <w:t xml:space="preserve">Il backend è la struttura più complicata di tutto il progetto perché corrisponde al fulcro centrale di calcolo, in comunicazione con 3 sottosistemi ma </w:t>
-      </w:r>
-      <w:r>
-        <w:rPr>
-          <w:b w:val="0"/>
-          <w:bCs w:val="0"/>
-          <w:color w:val="7F7F7F" w:themeColor="text1" w:themeTint="80" w:themeShade="FF"/>
+          <w:color w:val="767171" w:themeColor="background2" w:themeTint="FF" w:themeShade="80"/>
+          <w:sz w:val="32"/>
+          <w:szCs w:val="32"/>
+        </w:rPr>
+      </w:pPr>
+      <w:r>
+        <w:rPr>
+          <w:b w:val="0"/>
+          <w:bCs w:val="0"/>
+          <w:color w:val="767171" w:themeColor="background2" w:themeTint="FF" w:themeShade="80"/>
+          <w:sz w:val="32"/>
+          <w:szCs w:val="32"/>
+        </w:rPr>
+        <w:t xml:space="preserve">Il </w:t>
+      </w:r>
+      <w:proofErr w:type="spellStart"/>
+      <w:r>
+        <w:rPr>
+          <w:b w:val="0"/>
+          <w:bCs w:val="0"/>
+          <w:color w:val="767171" w:themeColor="background2" w:themeTint="FF" w:themeShade="80"/>
+          <w:sz w:val="32"/>
+          <w:szCs w:val="32"/>
+        </w:rPr>
+        <w:t>backend</w:t>
+      </w:r>
+      <w:proofErr w:type="spellEnd"/>
+      <w:r>
+        <w:rPr>
+          <w:b w:val="0"/>
+          <w:bCs w:val="0"/>
+          <w:color w:val="767171" w:themeColor="background2" w:themeTint="FF" w:themeShade="80"/>
+          <w:sz w:val="32"/>
+          <w:szCs w:val="32"/>
+        </w:rPr>
+        <w:t xml:space="preserve"> è la struttura più complicata di tutto il progetto perché corrisponde al fulcro centrale di calcolo, in comunicazione con 3 sottosistemi ma </w:t>
+      </w:r>
+      <w:r>
+        <w:rPr>
+          <w:b w:val="0"/>
+          <w:bCs w:val="0"/>
+          <w:color w:val="767171" w:themeColor="background2" w:themeTint="FF" w:themeShade="80"/>
           <w:sz w:val="32"/>
           <w:szCs w:val="32"/>
         </w:rPr>
@@ -2281,16 +2534,16 @@
         <w:rPr>
           <w:b w:val="0"/>
           <w:bCs w:val="0"/>
-          <w:color w:val="7F7F7F" w:themeColor="text1" w:themeTint="80" w:themeShade="FF"/>
-          <w:sz w:val="32"/>
-          <w:szCs w:val="32"/>
-        </w:rPr>
-      </w:pPr>
-      <w:r>
-        <w:rPr>
-          <w:b w:val="0"/>
-          <w:bCs w:val="0"/>
-          <w:color w:val="7F7F7F" w:themeColor="text1" w:themeTint="80" w:themeShade="FF"/>
+          <w:color w:val="767171" w:themeColor="background2" w:themeTint="FF" w:themeShade="80"/>
+          <w:sz w:val="32"/>
+          <w:szCs w:val="32"/>
+        </w:rPr>
+      </w:pPr>
+      <w:r>
+        <w:rPr>
+          <w:b w:val="0"/>
+          <w:bCs w:val="0"/>
+          <w:color w:val="767171" w:themeColor="background2" w:themeTint="FF" w:themeShade="80"/>
           <w:sz w:val="32"/>
           <w:szCs w:val="32"/>
         </w:rPr>
@@ -2301,7 +2554,7 @@
         <w:rPr>
           <w:b w:val="0"/>
           <w:bCs w:val="0"/>
-          <w:color w:val="7F7F7F" w:themeColor="text1" w:themeTint="80" w:themeShade="FF"/>
+          <w:color w:val="767171" w:themeColor="background2" w:themeTint="FF" w:themeShade="80"/>
           <w:sz w:val="32"/>
           <w:szCs w:val="32"/>
         </w:rPr>
@@ -2312,7 +2565,7 @@
         <w:rPr>
           <w:b w:val="0"/>
           <w:bCs w:val="0"/>
-          <w:color w:val="7F7F7F" w:themeColor="text1" w:themeTint="80" w:themeShade="FF"/>
+          <w:color w:val="767171" w:themeColor="background2" w:themeTint="FF" w:themeShade="80"/>
           <w:sz w:val="32"/>
           <w:szCs w:val="32"/>
         </w:rPr>
@@ -2322,17 +2575,39 @@
         <w:rPr>
           <w:b w:val="0"/>
           <w:bCs w:val="0"/>
-          <w:color w:val="7F7F7F" w:themeColor="text1" w:themeTint="80" w:themeShade="FF"/>
-          <w:sz w:val="32"/>
-          <w:szCs w:val="32"/>
-        </w:rPr>
-        <w:t>dedicato al protocollo HTTP, comunicante con ESP e frontend) mentre il principale gestisce la logica della modalità automatica</w:t>
-      </w:r>
-      <w:r>
-        <w:rPr>
-          <w:b w:val="0"/>
-          <w:bCs w:val="0"/>
-          <w:color w:val="7F7F7F" w:themeColor="text1" w:themeTint="80" w:themeShade="FF"/>
+          <w:color w:val="767171" w:themeColor="background2" w:themeTint="FF" w:themeShade="80"/>
+          <w:sz w:val="32"/>
+          <w:szCs w:val="32"/>
+        </w:rPr>
+        <w:t xml:space="preserve">dedicato al protocollo HTTP, comunicante con ESP e </w:t>
+      </w:r>
+      <w:proofErr w:type="spellStart"/>
+      <w:r>
+        <w:rPr>
+          <w:b w:val="0"/>
+          <w:bCs w:val="0"/>
+          <w:color w:val="767171" w:themeColor="background2" w:themeTint="FF" w:themeShade="80"/>
+          <w:sz w:val="32"/>
+          <w:szCs w:val="32"/>
+        </w:rPr>
+        <w:t>frontend</w:t>
+      </w:r>
+      <w:proofErr w:type="spellEnd"/>
+      <w:r>
+        <w:rPr>
+          <w:b w:val="0"/>
+          <w:bCs w:val="0"/>
+          <w:color w:val="767171" w:themeColor="background2" w:themeTint="FF" w:themeShade="80"/>
+          <w:sz w:val="32"/>
+          <w:szCs w:val="32"/>
+        </w:rPr>
+        <w:t>) mentre il principale gestisce la logica della modalità automatica</w:t>
+      </w:r>
+      <w:r>
+        <w:rPr>
+          <w:b w:val="0"/>
+          <w:bCs w:val="0"/>
+          <w:color w:val="767171" w:themeColor="background2" w:themeTint="FF" w:themeShade="80"/>
           <w:sz w:val="32"/>
           <w:szCs w:val="32"/>
         </w:rPr>
@@ -2342,7 +2617,7 @@
         <w:rPr>
           <w:b w:val="0"/>
           <w:bCs w:val="0"/>
-          <w:color w:val="7F7F7F" w:themeColor="text1" w:themeTint="80" w:themeShade="FF"/>
+          <w:color w:val="767171" w:themeColor="background2" w:themeTint="FF" w:themeShade="80"/>
           <w:sz w:val="32"/>
           <w:szCs w:val="32"/>
         </w:rPr>
@@ -2352,27 +2627,29 @@
         <w:rPr>
           <w:b w:val="0"/>
           <w:bCs w:val="0"/>
-          <w:color w:val="7F7F7F" w:themeColor="text1" w:themeTint="80" w:themeShade="FF"/>
+          <w:color w:val="767171" w:themeColor="background2" w:themeTint="FF" w:themeShade="80"/>
           <w:sz w:val="32"/>
           <w:szCs w:val="32"/>
         </w:rPr>
         <w:t xml:space="preserve">recepito la volontà da parte del </w:t>
       </w:r>
-      <w:r>
-        <w:rPr>
-          <w:b w:val="0"/>
-          <w:bCs w:val="0"/>
-          <w:color w:val="7F7F7F" w:themeColor="text1" w:themeTint="80" w:themeShade="FF"/>
+      <w:proofErr w:type="spellStart"/>
+      <w:r>
+        <w:rPr>
+          <w:b w:val="0"/>
+          <w:bCs w:val="0"/>
+          <w:color w:val="767171" w:themeColor="background2" w:themeTint="FF" w:themeShade="80"/>
           <w:sz w:val="32"/>
           <w:szCs w:val="32"/>
         </w:rPr>
         <w:t>frontend</w:t>
       </w:r>
-      <w:r>
-        <w:rPr>
-          <w:b w:val="0"/>
-          <w:bCs w:val="0"/>
-          <w:color w:val="7F7F7F" w:themeColor="text1" w:themeTint="80" w:themeShade="FF"/>
+      <w:proofErr w:type="spellEnd"/>
+      <w:r>
+        <w:rPr>
+          <w:b w:val="0"/>
+          <w:bCs w:val="0"/>
+          <w:color w:val="767171" w:themeColor="background2" w:themeTint="FF" w:themeShade="80"/>
           <w:sz w:val="32"/>
           <w:szCs w:val="32"/>
         </w:rPr>
@@ -2382,7 +2659,7 @@
         <w:rPr>
           <w:b w:val="0"/>
           <w:bCs w:val="0"/>
-          <w:color w:val="7F7F7F" w:themeColor="text1" w:themeTint="80" w:themeShade="FF"/>
+          <w:color w:val="767171" w:themeColor="background2" w:themeTint="FF" w:themeShade="80"/>
           <w:sz w:val="32"/>
           <w:szCs w:val="32"/>
         </w:rPr>
@@ -2401,42 +2678,484 @@
         <w:rPr>
           <w:b w:val="0"/>
           <w:bCs w:val="0"/>
-          <w:color w:val="7F7F7F" w:themeColor="text1" w:themeTint="80" w:themeShade="FF"/>
-          <w:sz w:val="32"/>
-          <w:szCs w:val="32"/>
-        </w:rPr>
-      </w:pPr>
-      <w:r>
-        <w:rPr>
-          <w:b w:val="0"/>
-          <w:bCs w:val="0"/>
-          <w:color w:val="7F7F7F" w:themeColor="text1" w:themeTint="80" w:themeShade="FF"/>
-          <w:sz w:val="32"/>
-          <w:szCs w:val="32"/>
-        </w:rPr>
-        <w:t xml:space="preserve">//vari schemi di </w:t>
+          <w:color w:val="000000" w:themeColor="text1" w:themeTint="FF" w:themeShade="FF"/>
+          <w:sz w:val="32"/>
+          <w:szCs w:val="32"/>
+        </w:rPr>
+      </w:pPr>
+      <w:r>
+        <w:rPr>
+          <w:b w:val="1"/>
+          <w:bCs w:val="1"/>
+          <w:color w:val="000000" w:themeColor="text1" w:themeTint="FF" w:themeShade="FF"/>
+          <w:sz w:val="48"/>
+          <w:szCs w:val="48"/>
+        </w:rPr>
+        <w:t>SCHEMI</w:t>
+      </w:r>
+    </w:p>
+    <w:p>
+      <w:pPr>
+        <w:pStyle w:val="Normal"/>
+        <w:jc w:val="both"/>
+      </w:pPr>
+      <w:r>
+        <w:drawing>
+          <wp:inline wp14:editId="0A5B97E5" wp14:anchorId="45D841D6">
+            <wp:extent cx="4572000" cy="1828800"/>
+            <wp:effectExtent l="0" t="0" r="0" b="0"/>
+            <wp:docPr id="1290593143" name="" title=""/>
+            <wp:cNvGraphicFramePr>
+              <a:graphicFrameLocks noChangeAspect="1"/>
+            </wp:cNvGraphicFramePr>
+            <a:graphic>
+              <a:graphicData uri="http://schemas.openxmlformats.org/drawingml/2006/picture">
+                <pic:pic>
+                  <pic:nvPicPr>
+                    <pic:cNvPr id="0" name=""/>
+                    <pic:cNvPicPr/>
+                  </pic:nvPicPr>
+                  <pic:blipFill>
+                    <a:blip r:embed="R9cc33bb29ae64617">
+                      <a:extLst>
+                        <a:ext xmlns:a="http://schemas.openxmlformats.org/drawingml/2006/main" uri="{28A0092B-C50C-407E-A947-70E740481C1C}">
+                          <a14:useLocalDpi val="0"/>
+                        </a:ext>
+                      </a:extLst>
+                    </a:blip>
+                    <a:stretch>
+                      <a:fillRect/>
+                    </a:stretch>
+                  </pic:blipFill>
+                  <pic:spPr>
+                    <a:xfrm>
+                      <a:off x="0" y="0"/>
+                      <a:ext cx="4572000" cy="1828800"/>
+                    </a:xfrm>
+                    <a:prstGeom prst="rect">
+                      <a:avLst/>
+                    </a:prstGeom>
+                  </pic:spPr>
+                </pic:pic>
+              </a:graphicData>
+            </a:graphic>
+          </wp:inline>
+        </w:drawing>
+      </w:r>
+    </w:p>
+    <w:p>
+      <w:pPr>
+        <w:pStyle w:val="Normal"/>
+        <w:jc w:val="both"/>
+        <w:rPr>
+          <w:b w:val="0"/>
+          <w:bCs w:val="0"/>
+          <w:color w:val="000000" w:themeColor="text1" w:themeTint="FF" w:themeShade="FF"/>
+          <w:sz w:val="22"/>
+          <w:szCs w:val="22"/>
+        </w:rPr>
+      </w:pPr>
+      <w:r>
+        <w:rPr>
+          <w:b w:val="0"/>
+          <w:bCs w:val="0"/>
+          <w:color w:val="000000" w:themeColor="text1" w:themeTint="FF" w:themeShade="FF"/>
+          <w:sz w:val="22"/>
+          <w:szCs w:val="22"/>
+        </w:rPr>
+        <w:t>Diagramma</w:t>
+      </w:r>
+      <w:r>
+        <w:rPr>
+          <w:b w:val="0"/>
+          <w:bCs w:val="0"/>
+          <w:color w:val="000000" w:themeColor="text1" w:themeTint="FF" w:themeShade="FF"/>
+          <w:sz w:val="22"/>
+          <w:szCs w:val="22"/>
+        </w:rPr>
+        <w:t xml:space="preserve"> 1.1: </w:t>
+      </w:r>
+      <w:r>
+        <w:rPr>
+          <w:b w:val="0"/>
+          <w:bCs w:val="0"/>
+          <w:color w:val="000000" w:themeColor="text1" w:themeTint="FF" w:themeShade="FF"/>
+          <w:sz w:val="22"/>
+          <w:szCs w:val="22"/>
+        </w:rPr>
+        <w:t>gestione automatica del LED</w:t>
+      </w:r>
+    </w:p>
+    <w:p>
+      <w:pPr>
+        <w:pStyle w:val="Normal"/>
+        <w:jc w:val="both"/>
+      </w:pPr>
+      <w:r>
+        <w:drawing>
+          <wp:inline wp14:editId="10A12F12" wp14:anchorId="04F84547">
+            <wp:extent cx="6186539" cy="3570148"/>
+            <wp:effectExtent l="0" t="0" r="0" b="0"/>
+            <wp:docPr id="930704337" name="" title=""/>
+            <wp:cNvGraphicFramePr>
+              <a:graphicFrameLocks noChangeAspect="1"/>
+            </wp:cNvGraphicFramePr>
+            <a:graphic>
+              <a:graphicData uri="http://schemas.openxmlformats.org/drawingml/2006/picture">
+                <pic:pic>
+                  <pic:nvPicPr>
+                    <pic:cNvPr id="0" name=""/>
+                    <pic:cNvPicPr/>
+                  </pic:nvPicPr>
+                  <pic:blipFill>
+                    <a:blip r:embed="Rd171117725c249d4">
+                      <a:extLst>
+                        <a:ext xmlns:a="http://schemas.openxmlformats.org/drawingml/2006/main" uri="{28A0092B-C50C-407E-A947-70E740481C1C}">
+                          <a14:useLocalDpi val="0"/>
+                        </a:ext>
+                      </a:extLst>
+                    </a:blip>
+                    <a:stretch>
+                      <a:fillRect/>
+                    </a:stretch>
+                  </pic:blipFill>
+                  <pic:spPr>
+                    <a:xfrm>
+                      <a:off x="0" y="0"/>
+                      <a:ext cx="6186539" cy="3570148"/>
+                    </a:xfrm>
+                    <a:prstGeom prst="rect">
+                      <a:avLst/>
+                    </a:prstGeom>
+                  </pic:spPr>
+                </pic:pic>
+              </a:graphicData>
+            </a:graphic>
+          </wp:inline>
+        </w:drawing>
+      </w:r>
+      <w:r>
+        <w:rPr/>
+        <w:t xml:space="preserve">Diagramma </w:t>
+      </w:r>
+      <w:r>
+        <w:rPr/>
+        <w:t xml:space="preserve">1.2: </w:t>
+      </w:r>
+      <w:r>
+        <w:rPr/>
+        <w:t>gestione automatica del Servo</w:t>
+      </w:r>
+    </w:p>
+    <w:p>
+      <w:r>
+        <w:br w:type="page"/>
+      </w:r>
+    </w:p>
+    <w:p>
+      <w:pPr>
+        <w:pStyle w:val="Normal"/>
+        <w:jc w:val="both"/>
+      </w:pPr>
+      <w:r>
+        <w:drawing>
+          <wp:inline wp14:editId="52CFAAC4" wp14:anchorId="0772FAC7">
+            <wp:extent cx="6400800" cy="1720215"/>
+            <wp:effectExtent l="0" t="0" r="0" b="0"/>
+            <wp:docPr id="566232577" name="" title=""/>
+            <wp:cNvGraphicFramePr>
+              <a:graphicFrameLocks noChangeAspect="1"/>
+            </wp:cNvGraphicFramePr>
+            <a:graphic>
+              <a:graphicData uri="http://schemas.openxmlformats.org/drawingml/2006/picture">
+                <pic:pic>
+                  <pic:nvPicPr>
+                    <pic:cNvPr id="0" name=""/>
+                    <pic:cNvPicPr/>
+                  </pic:nvPicPr>
+                  <pic:blipFill>
+                    <a:blip r:embed="R7397148ece0b40f6">
+                      <a:extLst>
+                        <a:ext xmlns:a="http://schemas.openxmlformats.org/drawingml/2006/main" uri="{28A0092B-C50C-407E-A947-70E740481C1C}">
+                          <a14:useLocalDpi val="0"/>
+                        </a:ext>
+                      </a:extLst>
+                    </a:blip>
+                    <a:stretch>
+                      <a:fillRect/>
+                    </a:stretch>
+                  </pic:blipFill>
+                  <pic:spPr>
+                    <a:xfrm>
+                      <a:off x="0" y="0"/>
+                      <a:ext cx="6400800" cy="1720215"/>
+                    </a:xfrm>
+                    <a:prstGeom prst="rect">
+                      <a:avLst/>
+                    </a:prstGeom>
+                  </pic:spPr>
+                </pic:pic>
+              </a:graphicData>
+            </a:graphic>
+          </wp:inline>
+        </w:drawing>
+      </w:r>
+      <w:r>
+        <w:rPr/>
+        <w:t>Diagramma 1.3: gestione automatica del Servo fattorizzata</w:t>
+      </w:r>
+    </w:p>
+    <w:p>
+      <w:pPr>
+        <w:pStyle w:val="Normal"/>
+        <w:jc w:val="both"/>
+      </w:pPr>
+      <w:r>
+        <w:drawing>
+          <wp:inline wp14:editId="0BB63E5A" wp14:anchorId="15094476">
+            <wp:extent cx="6115050" cy="1337667"/>
+            <wp:effectExtent l="0" t="0" r="0" b="0"/>
+            <wp:docPr id="1749462879" name="" title=""/>
+            <wp:cNvGraphicFramePr>
+              <a:graphicFrameLocks noChangeAspect="1"/>
+            </wp:cNvGraphicFramePr>
+            <a:graphic>
+              <a:graphicData uri="http://schemas.openxmlformats.org/drawingml/2006/picture">
+                <pic:pic>
+                  <pic:nvPicPr>
+                    <pic:cNvPr id="0" name=""/>
+                    <pic:cNvPicPr/>
+                  </pic:nvPicPr>
+                  <pic:blipFill>
+                    <a:blip r:embed="Rc6b2f7138e5748b0">
+                      <a:extLst>
+                        <a:ext xmlns:a="http://schemas.openxmlformats.org/drawingml/2006/main" uri="{28A0092B-C50C-407E-A947-70E740481C1C}">
+                          <a14:useLocalDpi val="0"/>
+                        </a:ext>
+                      </a:extLst>
+                    </a:blip>
+                    <a:stretch>
+                      <a:fillRect/>
+                    </a:stretch>
+                  </pic:blipFill>
+                  <pic:spPr>
+                    <a:xfrm>
+                      <a:off x="0" y="0"/>
+                      <a:ext cx="6115050" cy="1337667"/>
+                    </a:xfrm>
+                    <a:prstGeom prst="rect">
+                      <a:avLst/>
+                    </a:prstGeom>
+                  </pic:spPr>
+                </pic:pic>
+              </a:graphicData>
+            </a:graphic>
+          </wp:inline>
+        </w:drawing>
+      </w:r>
+    </w:p>
+    <w:p>
+      <w:pPr>
+        <w:pStyle w:val="Normal"/>
+        <w:jc w:val="both"/>
+      </w:pPr>
+      <w:r>
+        <w:rPr/>
+        <w:t xml:space="preserve">Diagramma 1.4: </w:t>
+      </w:r>
+      <w:r>
+        <w:rPr/>
+        <w:t>Backend</w:t>
+      </w:r>
+      <w:r>
+        <w:rPr/>
+        <w:t xml:space="preserve"> </w:t>
       </w:r>
       <w:proofErr w:type="spellStart"/>
       <w:r>
-        <w:rPr>
-          <w:b w:val="0"/>
-          <w:bCs w:val="0"/>
-          <w:color w:val="7F7F7F" w:themeColor="text1" w:themeTint="80" w:themeShade="FF"/>
-          <w:sz w:val="32"/>
-          <w:szCs w:val="32"/>
-        </w:rPr>
-        <w:t>drawio</w:t>
+        <w:rPr/>
+        <w:t>async</w:t>
       </w:r>
       <w:proofErr w:type="spellEnd"/>
       <w:r>
-        <w:rPr>
-          <w:b w:val="0"/>
-          <w:bCs w:val="0"/>
-          <w:color w:val="7F7F7F" w:themeColor="text1" w:themeTint="80" w:themeShade="FF"/>
-          <w:sz w:val="32"/>
-          <w:szCs w:val="32"/>
-        </w:rPr>
-        <w:t xml:space="preserve"> su FSM varie, schema del cablaggio</w:t>
+        <w:rPr/>
+        <w:t xml:space="preserve"> FSM</w:t>
+      </w:r>
+    </w:p>
+    <w:p>
+      <w:pPr>
+        <w:pStyle w:val="Normal"/>
+        <w:jc w:val="both"/>
+      </w:pPr>
+      <w:r>
+        <w:drawing>
+          <wp:inline wp14:editId="0BCA9071" wp14:anchorId="40473317">
+            <wp:extent cx="6134100" cy="1341834"/>
+            <wp:effectExtent l="0" t="0" r="0" b="0"/>
+            <wp:docPr id="1041796150" name="" title=""/>
+            <wp:cNvGraphicFramePr>
+              <a:graphicFrameLocks noChangeAspect="1"/>
+            </wp:cNvGraphicFramePr>
+            <a:graphic>
+              <a:graphicData uri="http://schemas.openxmlformats.org/drawingml/2006/picture">
+                <pic:pic>
+                  <pic:nvPicPr>
+                    <pic:cNvPr id="0" name=""/>
+                    <pic:cNvPicPr/>
+                  </pic:nvPicPr>
+                  <pic:blipFill>
+                    <a:blip r:embed="R7b27c3ecbb494d50">
+                      <a:extLst>
+                        <a:ext xmlns:a="http://schemas.openxmlformats.org/drawingml/2006/main" uri="{28A0092B-C50C-407E-A947-70E740481C1C}">
+                          <a14:useLocalDpi val="0"/>
+                        </a:ext>
+                      </a:extLst>
+                    </a:blip>
+                    <a:stretch>
+                      <a:fillRect/>
+                    </a:stretch>
+                  </pic:blipFill>
+                  <pic:spPr>
+                    <a:xfrm>
+                      <a:off x="0" y="0"/>
+                      <a:ext cx="6134100" cy="1341834"/>
+                    </a:xfrm>
+                    <a:prstGeom prst="rect">
+                      <a:avLst/>
+                    </a:prstGeom>
+                  </pic:spPr>
+                </pic:pic>
+              </a:graphicData>
+            </a:graphic>
+          </wp:inline>
+        </w:drawing>
+      </w:r>
+      <w:r>
+        <w:rPr/>
+        <w:t xml:space="preserve">Diagramma 1.5: Arduino </w:t>
+      </w:r>
+      <w:proofErr w:type="spellStart"/>
+      <w:r>
+        <w:rPr/>
+        <w:t>async</w:t>
+      </w:r>
+      <w:proofErr w:type="spellEnd"/>
+      <w:r>
+        <w:rPr/>
+        <w:t xml:space="preserve"> FS</w:t>
+      </w:r>
+      <w:r>
+        <w:rPr/>
+        <w:t>M</w:t>
+      </w:r>
+    </w:p>
+    <w:p>
+      <w:r>
+        <w:br w:type="page"/>
+      </w:r>
+    </w:p>
+    <w:p>
+      <w:pPr>
+        <w:pStyle w:val="Normal"/>
+      </w:pPr>
+      <w:r>
+        <w:drawing>
+          <wp:inline wp14:editId="4A18DD20" wp14:anchorId="253159E4">
+            <wp:extent cx="6361044" cy="2438400"/>
+            <wp:effectExtent l="0" t="0" r="0" b="0"/>
+            <wp:docPr id="1882931540" name="" title=""/>
+            <wp:cNvGraphicFramePr>
+              <a:graphicFrameLocks noChangeAspect="1"/>
+            </wp:cNvGraphicFramePr>
+            <a:graphic>
+              <a:graphicData uri="http://schemas.openxmlformats.org/drawingml/2006/picture">
+                <pic:pic>
+                  <pic:nvPicPr>
+                    <pic:cNvPr id="0" name=""/>
+                    <pic:cNvPicPr/>
+                  </pic:nvPicPr>
+                  <pic:blipFill>
+                    <a:blip r:embed="R54c0e639fa9f4472">
+                      <a:extLst>
+                        <a:ext xmlns:a="http://schemas.openxmlformats.org/drawingml/2006/main" uri="{28A0092B-C50C-407E-A947-70E740481C1C}">
+                          <a14:useLocalDpi val="0"/>
+                        </a:ext>
+                      </a:extLst>
+                    </a:blip>
+                    <a:stretch>
+                      <a:fillRect/>
+                    </a:stretch>
+                  </pic:blipFill>
+                  <pic:spPr>
+                    <a:xfrm>
+                      <a:off x="0" y="0"/>
+                      <a:ext cx="6361044" cy="2438400"/>
+                    </a:xfrm>
+                    <a:prstGeom prst="rect">
+                      <a:avLst/>
+                    </a:prstGeom>
+                  </pic:spPr>
+                </pic:pic>
+              </a:graphicData>
+            </a:graphic>
+          </wp:inline>
+        </w:drawing>
+      </w:r>
+      <w:r>
+        <w:rPr/>
+        <w:t>Diagramma 1.6: comunicazioni</w:t>
+      </w:r>
+    </w:p>
+    <w:p>
+      <w:pPr>
+        <w:pStyle w:val="Normal"/>
+      </w:pPr>
+      <w:r>
+        <w:drawing>
+          <wp:inline wp14:editId="2D479116" wp14:anchorId="67EF435D">
+            <wp:extent cx="6229350" cy="2816185"/>
+            <wp:effectExtent l="0" t="0" r="0" b="0"/>
+            <wp:docPr id="1592427907" name="" title=""/>
+            <wp:cNvGraphicFramePr>
+              <a:graphicFrameLocks noChangeAspect="1"/>
+            </wp:cNvGraphicFramePr>
+            <a:graphic>
+              <a:graphicData uri="http://schemas.openxmlformats.org/drawingml/2006/picture">
+                <pic:pic>
+                  <pic:nvPicPr>
+                    <pic:cNvPr id="0" name=""/>
+                    <pic:cNvPicPr/>
+                  </pic:nvPicPr>
+                  <pic:blipFill>
+                    <a:blip r:embed="R50da2592da8449f0">
+                      <a:extLst>
+                        <a:ext xmlns:a="http://schemas.openxmlformats.org/drawingml/2006/main" uri="{28A0092B-C50C-407E-A947-70E740481C1C}">
+                          <a14:useLocalDpi val="0"/>
+                        </a:ext>
+                      </a:extLst>
+                    </a:blip>
+                    <a:stretch>
+                      <a:fillRect/>
+                    </a:stretch>
+                  </pic:blipFill>
+                  <pic:spPr>
+                    <a:xfrm>
+                      <a:off x="0" y="0"/>
+                      <a:ext cx="6229350" cy="2816185"/>
+                    </a:xfrm>
+                    <a:prstGeom prst="rect">
+                      <a:avLst/>
+                    </a:prstGeom>
+                  </pic:spPr>
+                </pic:pic>
+              </a:graphicData>
+            </a:graphic>
+          </wp:inline>
+        </w:drawing>
+      </w:r>
+      <w:r>
+        <w:rPr/>
+        <w:t>Diagramma 1.7: precedenze</w:t>
       </w:r>
     </w:p>
     <w:sectPr>

</xml_diff>